<commit_message>
Code clean up and updated word doc
</commit_message>
<xml_diff>
--- a/Backbone vs Angular.docx
+++ b/Backbone vs Angular.docx
@@ -1,17 +1,16 @@
 
 <file path=word/document.xml><?xml version="1.0" encoding="utf-8"?>
-<w:document xmlns:ve="http://schemas.openxmlformats.org/markup-compatibility/2006" xmlns:o="urn:schemas-microsoft-com:office:office" xmlns:r="http://schemas.openxmlformats.org/officeDocument/2006/relationships" xmlns:m="http://schemas.openxmlformats.org/officeDocument/2006/math" xmlns:v="urn:schemas-microsoft-com:vml" xmlns:wp="http://schemas.openxmlformats.org/drawingml/2006/wordprocessingDrawing" xmlns:w10="urn:schemas-microsoft-com:office:word" xmlns:w="http://schemas.openxmlformats.org/wordprocessingml/2006/main" xmlns:wne="http://schemas.microsoft.com/office/word/2006/wordml">
+<w:document xmlns:wpc="http://schemas.microsoft.com/office/word/2010/wordprocessingCanvas" xmlns:mc="http://schemas.openxmlformats.org/markup-compatibility/2006" xmlns:o="urn:schemas-microsoft-com:office:office" xmlns:r="http://schemas.openxmlformats.org/officeDocument/2006/relationships" xmlns:m="http://schemas.openxmlformats.org/officeDocument/2006/math" xmlns:v="urn:schemas-microsoft-com:vml" xmlns:wp14="http://schemas.microsoft.com/office/word/2010/wordprocessingDrawing" xmlns:wp="http://schemas.openxmlformats.org/drawingml/2006/wordprocessingDrawing" xmlns:w10="urn:schemas-microsoft-com:office:word" xmlns:w="http://schemas.openxmlformats.org/wordprocessingml/2006/main" xmlns:w14="http://schemas.microsoft.com/office/word/2010/wordml" xmlns:wpg="http://schemas.microsoft.com/office/word/2010/wordprocessingGroup" xmlns:wpi="http://schemas.microsoft.com/office/word/2010/wordprocessingInk" xmlns:wne="http://schemas.microsoft.com/office/word/2006/wordml" xmlns:wps="http://schemas.microsoft.com/office/word/2010/wordprocessingShape" mc:Ignorable="w14 wp14">
   <w:body>
     <w:p>
       <w:r>
         <w:rPr>
           <w:noProof/>
-          <w:lang w:eastAsia="zh-CN"/>
         </w:rPr>
         <w:drawing>
           <wp:inline distT="0" distB="0" distL="0" distR="0">
-            <wp:extent cx="5334000" cy="3609975"/>
-            <wp:effectExtent l="0" t="0" r="0" b="9525"/>
+            <wp:extent cx="3173791" cy="2147977"/>
+            <wp:effectExtent l="0" t="0" r="0" b="0"/>
             <wp:docPr id="1" name="Picture 1" descr="http://www.infoq.com/resource/articles/backbone-vs-angular/en/resources/Imagine1.png"/>
             <wp:cNvGraphicFramePr>
               <a:graphicFrameLocks xmlns:a="http://schemas.openxmlformats.org/drawingml/2006/main" noChangeAspect="1"/>
@@ -26,10 +25,10 @@
                     </pic:cNvPicPr>
                   </pic:nvPicPr>
                   <pic:blipFill>
-                    <a:blip r:embed="rId7" cstate="print">
+                    <a:blip r:embed="rId9" cstate="print">
                       <a:extLst>
                         <a:ext uri="{28A0092B-C50C-407E-A947-70E740481C1C}">
-                          <a14:useLocalDpi xmlns:a14="http://schemas.microsoft.com/office/drawing/2010/main" xmlns:wps="http://schemas.microsoft.com/office/word/2010/wordprocessingShape" xmlns:wpi="http://schemas.microsoft.com/office/word/2010/wordprocessingInk" xmlns:wpg="http://schemas.microsoft.com/office/word/2010/wordprocessingGroup" xmlns:w14="http://schemas.microsoft.com/office/word/2010/wordml" xmlns:w="http://schemas.openxmlformats.org/wordprocessingml/2006/main" xmlns:w10="urn:schemas-microsoft-com:office:word" xmlns:wp14="http://schemas.microsoft.com/office/word/2010/wordprocessingDrawing" xmlns:v="urn:schemas-microsoft-com:vml" xmlns:o="urn:schemas-microsoft-com:office:office" xmlns:mc="http://schemas.openxmlformats.org/markup-compatibility/2006" xmlns:wpc="http://schemas.microsoft.com/office/word/2010/wordprocessingCanvas" xmlns="" val="0"/>
+                          <a14:useLocalDpi xmlns:a14="http://schemas.microsoft.com/office/drawing/2010/main" val="0"/>
                         </a:ext>
                       </a:extLst>
                     </a:blip>
@@ -41,7 +40,7 @@
                   <pic:spPr bwMode="auto">
                     <a:xfrm>
                       <a:off x="0" y="0"/>
-                      <a:ext cx="5334000" cy="3609975"/>
+                      <a:ext cx="3182426" cy="2153821"/>
                     </a:xfrm>
                     <a:prstGeom prst="rect">
                       <a:avLst/>
@@ -63,12 +62,11 @@
       <w:r>
         <w:rPr>
           <w:noProof/>
-          <w:lang w:eastAsia="zh-CN"/>
         </w:rPr>
         <w:drawing>
           <wp:inline distT="0" distB="0" distL="0" distR="0">
-            <wp:extent cx="5334000" cy="3305175"/>
-            <wp:effectExtent l="0" t="0" r="0" b="9525"/>
+            <wp:extent cx="3174521" cy="1967069"/>
+            <wp:effectExtent l="0" t="0" r="0" b="0"/>
             <wp:docPr id="2" name="Picture 2" descr="http://www.infoq.com/resource/articles/backbone-vs-angular/en/resources/1Imagine2.png"/>
             <wp:cNvGraphicFramePr>
               <a:graphicFrameLocks xmlns:a="http://schemas.openxmlformats.org/drawingml/2006/main" noChangeAspect="1"/>
@@ -83,10 +81,10 @@
                     </pic:cNvPicPr>
                   </pic:nvPicPr>
                   <pic:blipFill>
-                    <a:blip r:embed="rId8" cstate="print">
+                    <a:blip r:embed="rId10" cstate="print">
                       <a:extLst>
                         <a:ext uri="{28A0092B-C50C-407E-A947-70E740481C1C}">
-                          <a14:useLocalDpi xmlns:a14="http://schemas.microsoft.com/office/drawing/2010/main" xmlns:wps="http://schemas.microsoft.com/office/word/2010/wordprocessingShape" xmlns:wpi="http://schemas.microsoft.com/office/word/2010/wordprocessingInk" xmlns:wpg="http://schemas.microsoft.com/office/word/2010/wordprocessingGroup" xmlns:w14="http://schemas.microsoft.com/office/word/2010/wordml" xmlns:w="http://schemas.openxmlformats.org/wordprocessingml/2006/main" xmlns:w10="urn:schemas-microsoft-com:office:word" xmlns:wp14="http://schemas.microsoft.com/office/word/2010/wordprocessingDrawing" xmlns:v="urn:schemas-microsoft-com:vml" xmlns:o="urn:schemas-microsoft-com:office:office" xmlns:mc="http://schemas.openxmlformats.org/markup-compatibility/2006" xmlns:wpc="http://schemas.microsoft.com/office/word/2010/wordprocessingCanvas" xmlns="" val="0"/>
+                          <a14:useLocalDpi xmlns:a14="http://schemas.microsoft.com/office/drawing/2010/main" val="0"/>
                         </a:ext>
                       </a:extLst>
                     </a:blip>
@@ -98,7 +96,7 @@
                   <pic:spPr bwMode="auto">
                     <a:xfrm>
                       <a:off x="0" y="0"/>
-                      <a:ext cx="5334000" cy="3305175"/>
+                      <a:ext cx="3176233" cy="1968130"/>
                     </a:xfrm>
                     <a:prstGeom prst="rect">
                       <a:avLst/>
@@ -119,7 +117,6 @@
     <w:p/>
     <w:p>
       <w:r>
-        <w:lastRenderedPageBreak/>
         <w:t>Backbone</w:t>
       </w:r>
     </w:p>
@@ -264,6 +261,7 @@
         </w:numPr>
       </w:pPr>
       <w:r>
+        <w:lastRenderedPageBreak/>
         <w:t>No sync between model and view</w:t>
       </w:r>
     </w:p>
@@ -553,7 +551,6 @@
         </w:numPr>
       </w:pPr>
       <w:r>
-        <w:lastRenderedPageBreak/>
         <w:t>Provides built in model view syncing</w:t>
       </w:r>
     </w:p>
@@ -740,6 +737,7 @@
         </w:numPr>
       </w:pPr>
       <w:r>
+        <w:lastRenderedPageBreak/>
         <w:t>Core feature is directives, which allows user to handle declarative programming. Shortfall is that writing directives are not easy</w:t>
       </w:r>
     </w:p>
@@ -863,6 +861,14 @@
         <w:pStyle w:val="ListParagraph"/>
       </w:pPr>
     </w:p>
+    <w:p/>
+    <w:p/>
+    <w:p/>
+    <w:p/>
+    <w:p/>
+    <w:p/>
+    <w:p/>
+    <w:p/>
     <w:p/>
     <w:p>
       <w:r>
@@ -957,20 +963,15 @@
       <w:r>
         <w:t xml:space="preserve"> that might occur from the migration.</w:t>
       </w:r>
-    </w:p>
-    <w:p/>
-    <w:p/>
-    <w:p/>
-    <w:p/>
-    <w:p/>
-    <w:p/>
-    <w:p/>
-    <w:p/>
-    <w:p/>
-    <w:p/>
-    <w:p>
-      <w:r>
-        <w:lastRenderedPageBreak/>
+      <w:r>
+        <w:t xml:space="preserve"> </w:t>
+      </w:r>
+    </w:p>
+    <w:p>
+      <w:pPr>
+        <w:spacing w:line="480" w:lineRule="auto"/>
+      </w:pPr>
+      <w:r>
         <w:t>2.0 Analysis</w:t>
       </w:r>
       <w:r>
@@ -978,6 +979,9 @@
       </w:r>
     </w:p>
     <w:p>
+      <w:pPr>
+        <w:spacing w:line="480" w:lineRule="auto"/>
+      </w:pPr>
       <w:r>
         <w:t>Both Backbone.js and AngularJS have been around for the same amount of time</w:t>
       </w:r>
@@ -992,13 +996,68 @@
       </w:r>
     </w:p>
     <w:p>
+      <w:pPr>
+        <w:spacing w:line="480" w:lineRule="auto"/>
+      </w:pPr>
       <w:r>
         <w:rPr>
           <w:noProof/>
-          <w:lang w:eastAsia="zh-CN"/>
+        </w:rPr>
+        <w:lastRenderedPageBreak/>
+        <w:pict>
+          <v:shapetype id="_x0000_t202" coordsize="21600,21600" o:spt="202" path="m,l,21600r21600,l21600,xe">
+            <v:stroke joinstyle="miter"/>
+            <v:path gradientshapeok="t" o:connecttype="rect"/>
+          </v:shapetype>
+          <v:shape id="Text Box 2" o:spid="_x0000_s1027" type="#_x0000_t202" style="position:absolute;margin-left:2.35pt;margin-top:191.85pt;width:468.7pt;height:37.05pt;z-index:251659264;visibility:visible;mso-wrap-distance-left:9pt;mso-wrap-distance-top:0;mso-wrap-distance-right:9pt;mso-wrap-distance-bottom:0;mso-position-horizontal-relative:text;mso-position-vertical-relative:text;mso-width-relative:margin;mso-height-relative:margin;v-text-anchor:top" stroked="f">
+            <v:textbox style="mso-next-textbox:#Text Box 2">
+              <w:txbxContent>
+                <w:p>
+                  <w:pPr>
+                    <w:rPr>
+                      <w:sz w:val="20"/>
+                    </w:rPr>
+                  </w:pPr>
+                  <w:proofErr w:type="gramStart"/>
+                  <w:r>
+                    <w:rPr>
+                      <w:b/>
+                      <w:sz w:val="20"/>
+                    </w:rPr>
+                    <w:t>Figure 1</w:t>
+                  </w:r>
+                  <w:r>
+                    <w:rPr>
+                      <w:sz w:val="20"/>
+                    </w:rPr>
+                    <w:t>.</w:t>
+                  </w:r>
+                  <w:proofErr w:type="gramEnd"/>
+                  <w:r>
+                    <w:rPr>
+                      <w:sz w:val="20"/>
+                    </w:rPr>
+                    <w:t xml:space="preserve"> The above indicates a relationship between framework interest and time where AngularJS is represented with the color blue while Backbone.js with the co</w:t>
+                  </w:r>
+                  <w:r>
+                    <w:rPr>
+                      <w:sz w:val="20"/>
+                    </w:rPr>
+                    <w:t>lor red</w:t>
+                  </w:r>
+                </w:p>
+              </w:txbxContent>
+            </v:textbox>
+            <w10:wrap type="square"/>
+          </v:shape>
+        </w:pict>
+      </w:r>
+      <w:r>
+        <w:rPr>
+          <w:noProof/>
         </w:rPr>
         <w:drawing>
-          <wp:inline distT="0" distB="0" distL="0" distR="0">
+          <wp:inline distT="0" distB="0" distL="0" distR="0" wp14:anchorId="1C7163C5" wp14:editId="450D3643">
             <wp:extent cx="5943600" cy="2127250"/>
             <wp:effectExtent l="0" t="0" r="0" b="6350"/>
             <wp:docPr id="3" name="Picture 3"/>
@@ -1013,7 +1072,7 @@
                     <pic:cNvPicPr/>
                   </pic:nvPicPr>
                   <pic:blipFill>
-                    <a:blip r:embed="rId9" cstate="print"/>
+                    <a:blip r:embed="rId11" cstate="print"/>
                     <a:stretch>
                       <a:fillRect/>
                     </a:stretch>
@@ -1034,13 +1093,38 @@
         </w:drawing>
       </w:r>
     </w:p>
-    <w:p/>
-    <w:p>
-      <w:r>
-        <w:t xml:space="preserve">As previously mentioned, many web application frameworks now a day follow the MVC pattern. Both Backbone.js and AngularJS implements if not closely, a variation of this pattern. In essence, each framework has their own idea on how to organize models, views and controllers. These different ideas are key criteria in creating a unique framework and are the reason behind the intense debates found online. </w:t>
-      </w:r>
-    </w:p>
-    <w:p>
+    <w:p>
+      <w:pPr>
+        <w:spacing w:line="480" w:lineRule="auto"/>
+      </w:pPr>
+      <w:r>
+        <w:t xml:space="preserve"> </w:t>
+      </w:r>
+    </w:p>
+    <w:p>
+      <w:pPr>
+        <w:spacing w:line="480" w:lineRule="auto"/>
+      </w:pPr>
+      <w:r>
+        <w:t xml:space="preserve">As previously mentioned, many web application frameworks now a day follow the MVC pattern. Both Backbone.js and AngularJS implements if not closely, a variation of this pattern. In essence, each framework has their own idea on how to organize models, views and controllers. These different ideas are </w:t>
+      </w:r>
+      <w:r>
+        <w:t xml:space="preserve">the </w:t>
+      </w:r>
+      <w:r>
+        <w:t xml:space="preserve">key </w:t>
+      </w:r>
+      <w:r>
+        <w:t>criteria</w:t>
+      </w:r>
+      <w:r>
+        <w:t xml:space="preserve"> in creating a unique framework and are the reason behind the intense debates found online. </w:t>
+      </w:r>
+    </w:p>
+    <w:p>
+      <w:pPr>
+        <w:spacing w:line="480" w:lineRule="auto"/>
+      </w:pPr>
       <w:r>
         <w:t xml:space="preserve">2.1.0 </w:t>
       </w:r>
@@ -1049,8 +1133,171 @@
       </w:r>
     </w:p>
     <w:p>
-      <w:r>
-        <w:t xml:space="preserve">To start off, Backbone.js is a small JavaScript framework that provides the basic structure for MVC. </w:t>
+      <w:pPr>
+        <w:spacing w:line="480" w:lineRule="auto"/>
+      </w:pPr>
+      <w:r>
+        <w:rPr>
+          <w:noProof/>
+        </w:rPr>
+        <w:drawing>
+          <wp:anchor distT="0" distB="0" distL="114300" distR="114300" simplePos="0" relativeHeight="251660288" behindDoc="0" locked="0" layoutInCell="1" allowOverlap="1" wp14:anchorId="1B893445" wp14:editId="79A6EA0B">
+            <wp:simplePos x="0" y="0"/>
+            <wp:positionH relativeFrom="column">
+              <wp:posOffset>-164465</wp:posOffset>
+            </wp:positionH>
+            <wp:positionV relativeFrom="paragraph">
+              <wp:posOffset>2540</wp:posOffset>
+            </wp:positionV>
+            <wp:extent cx="3173730" cy="2147570"/>
+            <wp:effectExtent l="0" t="0" r="0" b="0"/>
+            <wp:wrapSquare wrapText="bothSides"/>
+            <wp:docPr id="4" name="Picture 4" descr="http://www.infoq.com/resource/articles/backbone-vs-angular/en/resources/Imagine1.png"/>
+            <wp:cNvGraphicFramePr>
+              <a:graphicFrameLocks xmlns:a="http://schemas.openxmlformats.org/drawingml/2006/main" noChangeAspect="1"/>
+            </wp:cNvGraphicFramePr>
+            <a:graphic xmlns:a="http://schemas.openxmlformats.org/drawingml/2006/main">
+              <a:graphicData uri="http://schemas.openxmlformats.org/drawingml/2006/picture">
+                <pic:pic xmlns:pic="http://schemas.openxmlformats.org/drawingml/2006/picture">
+                  <pic:nvPicPr>
+                    <pic:cNvPr id="0" name="Picture 1" descr="http://www.infoq.com/resource/articles/backbone-vs-angular/en/resources/Imagine1.png"/>
+                    <pic:cNvPicPr>
+                      <a:picLocks noChangeAspect="1" noChangeArrowheads="1"/>
+                    </pic:cNvPicPr>
+                  </pic:nvPicPr>
+                  <pic:blipFill>
+                    <a:blip r:embed="rId9" cstate="print">
+                      <a:extLst>
+                        <a:ext uri="{28A0092B-C50C-407E-A947-70E740481C1C}">
+                          <a14:useLocalDpi xmlns:a14="http://schemas.microsoft.com/office/drawing/2010/main" val="0"/>
+                        </a:ext>
+                      </a:extLst>
+                    </a:blip>
+                    <a:srcRect/>
+                    <a:stretch>
+                      <a:fillRect/>
+                    </a:stretch>
+                  </pic:blipFill>
+                  <pic:spPr bwMode="auto">
+                    <a:xfrm>
+                      <a:off x="0" y="0"/>
+                      <a:ext cx="3173730" cy="2147570"/>
+                    </a:xfrm>
+                    <a:prstGeom prst="rect">
+                      <a:avLst/>
+                    </a:prstGeom>
+                    <a:noFill/>
+                    <a:ln>
+                      <a:noFill/>
+                    </a:ln>
+                  </pic:spPr>
+                </pic:pic>
+              </a:graphicData>
+            </a:graphic>
+            <wp14:sizeRelH relativeFrom="page">
+              <wp14:pctWidth>0</wp14:pctWidth>
+            </wp14:sizeRelH>
+            <wp14:sizeRelV relativeFrom="page">
+              <wp14:pctHeight>0</wp14:pctHeight>
+            </wp14:sizeRelV>
+          </wp:anchor>
+        </w:drawing>
+      </w:r>
+      <w:r>
+        <w:rPr>
+          <w:noProof/>
+        </w:rPr>
+        <w:pict>
+          <v:shape id="_x0000_s1028" type="#_x0000_t202" style="position:absolute;margin-left:-7.9pt;margin-top:173.95pt;width:244.2pt;height:61.1pt;z-index:251662336;visibility:visible;mso-wrap-distance-left:9pt;mso-wrap-distance-top:0;mso-wrap-distance-right:9pt;mso-wrap-distance-bottom:0;mso-position-horizontal-relative:text;mso-position-vertical-relative:text;mso-width-relative:margin;mso-height-relative:margin;v-text-anchor:top" stroked="f">
+            <v:textbox style="mso-next-textbox:#_x0000_s1028">
+              <w:txbxContent>
+                <w:p>
+                  <w:pPr>
+                    <w:rPr>
+                      <w:sz w:val="20"/>
+                    </w:rPr>
+                  </w:pPr>
+                  <w:proofErr w:type="gramStart"/>
+                  <w:r>
+                    <w:rPr>
+                      <w:b/>
+                      <w:sz w:val="20"/>
+                    </w:rPr>
+                    <w:t>Fig</w:t>
+                  </w:r>
+                  <w:r>
+                    <w:rPr>
+                      <w:b/>
+                      <w:sz w:val="20"/>
+                    </w:rPr>
+                    <w:t>ure 2</w:t>
+                  </w:r>
+                  <w:r>
+                    <w:rPr>
+                      <w:sz w:val="20"/>
+                    </w:rPr>
+                    <w:t>.</w:t>
+                  </w:r>
+                  <w:proofErr w:type="gramEnd"/>
+                  <w:r>
+                    <w:rPr>
+                      <w:sz w:val="20"/>
+                    </w:rPr>
+                    <w:t xml:space="preserve"> The above illustrates how models and views are incorporated to produce the web application</w:t>
+                  </w:r>
+                  <w:r>
+                    <w:rPr>
+                      <w:sz w:val="20"/>
+                    </w:rPr>
+                    <w:t xml:space="preserve"> in Backbone.js</w:t>
+                  </w:r>
+                  <w:r>
+                    <w:rPr>
+                      <w:sz w:val="20"/>
+                    </w:rPr>
+                    <w:t>. Notice how Models and Views are synced using a third party library. This can be replaced by manually syncing up models and views using Backbone’s ‘</w:t>
+                  </w:r>
+                  <w:proofErr w:type="spellStart"/>
+                  <w:r>
+                    <w:rPr>
+                      <w:sz w:val="20"/>
+                    </w:rPr>
+                    <w:t>listenTo</w:t>
+                  </w:r>
+                  <w:proofErr w:type="spellEnd"/>
+                  <w:r>
+                    <w:rPr>
+                      <w:sz w:val="20"/>
+                    </w:rPr>
+                    <w:t xml:space="preserve">’ method. </w:t>
+                  </w:r>
+                </w:p>
+              </w:txbxContent>
+            </v:textbox>
+            <w10:wrap type="square"/>
+          </v:shape>
+        </w:pict>
+      </w:r>
+      <w:r>
+        <w:t xml:space="preserve">To start off, Backbone.js is a small JavaScript framework that provides the basic </w:t>
+      </w:r>
+      <w:r>
+        <w:t xml:space="preserve">tools to </w:t>
+      </w:r>
+      <w:r>
+        <w:t xml:space="preserve">structure </w:t>
+      </w:r>
+      <w:r>
+        <w:t>the</w:t>
+      </w:r>
+      <w:r>
+        <w:t xml:space="preserve"> MVC</w:t>
+      </w:r>
+      <w:r>
+        <w:t xml:space="preserve"> pattern</w:t>
+      </w:r>
+      <w:r>
+        <w:t xml:space="preserve">. </w:t>
       </w:r>
       <w:r>
         <w:t xml:space="preserve">It </w:t>
@@ -1080,7 +1327,11 @@
         <w:t>offers</w:t>
       </w:r>
       <w:r>
-        <w:t xml:space="preserve"> a good set of conventions </w:t>
+        <w:t xml:space="preserve"> a </w:t>
+      </w:r>
+      <w:r>
+        <w:lastRenderedPageBreak/>
+        <w:t xml:space="preserve">good set of conventions </w:t>
       </w:r>
       <w:r>
         <w:t>to</w:t>
@@ -1120,8 +1371,17 @@
       <w:r>
         <w:t>solution to organizing large and complex JavaScript code.</w:t>
       </w:r>
-    </w:p>
-    <w:p>
+      <w:r>
+        <w:rPr>
+          <w:noProof/>
+        </w:rPr>
+        <w:t xml:space="preserve"> </w:t>
+      </w:r>
+    </w:p>
+    <w:p>
+      <w:pPr>
+        <w:spacing w:line="480" w:lineRule="auto"/>
+      </w:pPr>
       <w:r>
         <w:t xml:space="preserve">Another core feature of Backbone.js is that it is </w:t>
       </w:r>
@@ -1180,112 +1440,306 @@
         <w:t xml:space="preserve">  </w:t>
       </w:r>
       <w:r>
-        <w:t xml:space="preserve">That being the case, developers are </w:t>
+        <w:t>That being the case, developers are often required to create the architecture and wiring themselves, which in the end,</w:t>
+      </w:r>
+      <w:r>
+        <w:t xml:space="preserve"> is time consuming </w:t>
+      </w:r>
+      <w:r>
+        <w:t xml:space="preserve"> </w:t>
+      </w:r>
+      <w:r>
+        <w:t xml:space="preserve">and </w:t>
+      </w:r>
+      <w:r>
+        <w:t xml:space="preserve">requires </w:t>
+      </w:r>
+      <w:r>
+        <w:t>good attention to writing clean code</w:t>
+      </w:r>
+      <w:r>
+        <w:t>.</w:t>
+      </w:r>
+    </w:p>
+    <w:p>
+      <w:pPr>
+        <w:spacing w:line="480" w:lineRule="auto"/>
+      </w:pPr>
+      <w:r>
+        <w:t>2.1.1</w:t>
+      </w:r>
+      <w:r>
+        <w:t xml:space="preserve"> AngularJS</w:t>
+      </w:r>
+    </w:p>
+    <w:p>
+      <w:pPr>
+        <w:spacing w:line="480" w:lineRule="auto"/>
+      </w:pPr>
+      <w:r>
+        <w:rPr>
+          <w:noProof/>
+        </w:rPr>
+        <w:pict>
+          <v:shape id="_x0000_s1029" type="#_x0000_t202" style="position:absolute;margin-left:.75pt;margin-top:170.6pt;width:245pt;height:82.2pt;z-index:251665408;visibility:visible;mso-wrap-distance-left:9pt;mso-wrap-distance-top:0;mso-wrap-distance-right:9pt;mso-wrap-distance-bottom:0;mso-position-horizontal-relative:text;mso-position-vertical-relative:text;mso-width-relative:margin;mso-height-relative:margin;v-text-anchor:top" stroked="f">
+            <v:textbox style="mso-next-textbox:#_x0000_s1029">
+              <w:txbxContent>
+                <w:p>
+                  <w:pPr>
+                    <w:rPr>
+                      <w:sz w:val="20"/>
+                    </w:rPr>
+                  </w:pPr>
+                  <w:proofErr w:type="gramStart"/>
+                  <w:r>
+                    <w:rPr>
+                      <w:b/>
+                      <w:sz w:val="20"/>
+                    </w:rPr>
+                    <w:t>Figure 3.</w:t>
+                  </w:r>
+                  <w:proofErr w:type="gramEnd"/>
+                  <w:r>
+                    <w:rPr>
+                      <w:sz w:val="20"/>
+                    </w:rPr>
+                    <w:t xml:space="preserve"> The above illustrates how models and views interact with each other to produce the product using AngularJS. Notice the subtle differences in between the Backbone’s and </w:t>
+                  </w:r>
+                  <w:proofErr w:type="spellStart"/>
+                  <w:r>
+                    <w:rPr>
+                      <w:sz w:val="20"/>
+                    </w:rPr>
+                    <w:t>Angular’s</w:t>
+                  </w:r>
+                  <w:proofErr w:type="spellEnd"/>
+                  <w:r>
+                    <w:rPr>
+                      <w:sz w:val="20"/>
+                    </w:rPr>
+                    <w:t xml:space="preserve"> model </w:t>
+                  </w:r>
+                </w:p>
+              </w:txbxContent>
+            </v:textbox>
+            <w10:wrap type="square"/>
+          </v:shape>
+        </w:pict>
+      </w:r>
+      <w:r>
+        <w:rPr>
+          <w:noProof/>
+        </w:rPr>
+        <w:drawing>
+          <wp:anchor distT="0" distB="0" distL="114300" distR="114300" simplePos="0" relativeHeight="251663360" behindDoc="0" locked="0" layoutInCell="1" allowOverlap="1" wp14:anchorId="7ED6B8A1" wp14:editId="0E75ED74">
+            <wp:simplePos x="0" y="0"/>
+            <wp:positionH relativeFrom="column">
+              <wp:posOffset>-44450</wp:posOffset>
+            </wp:positionH>
+            <wp:positionV relativeFrom="paragraph">
+              <wp:posOffset>15875</wp:posOffset>
+            </wp:positionV>
+            <wp:extent cx="3174365" cy="1966595"/>
+            <wp:effectExtent l="0" t="0" r="0" b="0"/>
+            <wp:wrapSquare wrapText="bothSides"/>
+            <wp:docPr id="5" name="Picture 5" descr="http://www.infoq.com/resource/articles/backbone-vs-angular/en/resources/1Imagine2.png"/>
+            <wp:cNvGraphicFramePr>
+              <a:graphicFrameLocks xmlns:a="http://schemas.openxmlformats.org/drawingml/2006/main" noChangeAspect="1"/>
+            </wp:cNvGraphicFramePr>
+            <a:graphic xmlns:a="http://schemas.openxmlformats.org/drawingml/2006/main">
+              <a:graphicData uri="http://schemas.openxmlformats.org/drawingml/2006/picture">
+                <pic:pic xmlns:pic="http://schemas.openxmlformats.org/drawingml/2006/picture">
+                  <pic:nvPicPr>
+                    <pic:cNvPr id="0" name="Picture 3" descr="http://www.infoq.com/resource/articles/backbone-vs-angular/en/resources/1Imagine2.png"/>
+                    <pic:cNvPicPr>
+                      <a:picLocks noChangeAspect="1" noChangeArrowheads="1"/>
+                    </pic:cNvPicPr>
+                  </pic:nvPicPr>
+                  <pic:blipFill>
+                    <a:blip r:embed="rId10" cstate="print">
+                      <a:extLst>
+                        <a:ext uri="{28A0092B-C50C-407E-A947-70E740481C1C}">
+                          <a14:useLocalDpi xmlns:a14="http://schemas.microsoft.com/office/drawing/2010/main" val="0"/>
+                        </a:ext>
+                      </a:extLst>
+                    </a:blip>
+                    <a:srcRect/>
+                    <a:stretch>
+                      <a:fillRect/>
+                    </a:stretch>
+                  </pic:blipFill>
+                  <pic:spPr bwMode="auto">
+                    <a:xfrm>
+                      <a:off x="0" y="0"/>
+                      <a:ext cx="3174365" cy="1966595"/>
+                    </a:xfrm>
+                    <a:prstGeom prst="rect">
+                      <a:avLst/>
+                    </a:prstGeom>
+                    <a:noFill/>
+                    <a:ln>
+                      <a:noFill/>
+                    </a:ln>
+                  </pic:spPr>
+                </pic:pic>
+              </a:graphicData>
+            </a:graphic>
+            <wp14:sizeRelH relativeFrom="page">
+              <wp14:pctWidth>0</wp14:pctWidth>
+            </wp14:sizeRelH>
+            <wp14:sizeRelV relativeFrom="page">
+              <wp14:pctHeight>0</wp14:pctHeight>
+            </wp14:sizeRelV>
+          </wp:anchor>
+        </w:drawing>
+      </w:r>
+      <w:r>
+        <w:t xml:space="preserve">On the other hand, AngularJS is a larger framework that </w:t>
+      </w:r>
+      <w:r>
+        <w:t xml:space="preserve">was built to </w:t>
+      </w:r>
+      <w:r>
+        <w:t>relief</w:t>
+      </w:r>
+      <w:r>
+        <w:t xml:space="preserve"> the problem of </w:t>
+      </w:r>
+      <w:r>
+        <w:t xml:space="preserve">tightly coupled code between </w:t>
+      </w:r>
+      <w:r>
+        <w:t>declarative programming with imperative programming. To understand the difference</w:t>
+      </w:r>
+      <w:r>
+        <w:t>s</w:t>
+      </w:r>
+      <w:r>
+        <w:t xml:space="preserve">, imperative programming can be thought as “how to do something, and what you want to happen” while declarative programming can be thought as “what you would like to happen”. In </w:t>
       </w:r>
       <w:r>
         <w:lastRenderedPageBreak/>
-        <w:t>often required to create the architecture and wiring themselves, which in the end,</w:t>
-      </w:r>
-      <w:r>
-        <w:t xml:space="preserve"> is time consuming </w:t>
+        <w:t xml:space="preserve">Backbone.js, both of these programming styles are incorporated in the Backbone view. As a result there is a </w:t>
+      </w:r>
+      <w:r>
+        <w:t>tight</w:t>
+      </w:r>
+      <w:r>
+        <w:t xml:space="preserve"> coupling between the DOM manipulation (manipulation of web elements) and the business logic.</w:t>
+      </w:r>
+      <w:r>
+        <w:t xml:space="preserve"> AngularJS solves this issue by enforcing declarative programming into angular directives and imperative programming into angular </w:t>
+      </w:r>
+      <w:r>
+        <w:t xml:space="preserve">controllers. As a result, there exists a clear separation between the </w:t>
+      </w:r>
+      <w:r>
+        <w:t>presentation and the data.</w:t>
       </w:r>
       <w:r>
         <w:t xml:space="preserve"> </w:t>
       </w:r>
       <w:r>
-        <w:t xml:space="preserve">and </w:t>
-      </w:r>
-      <w:r>
-        <w:t xml:space="preserve">requires </w:t>
-      </w:r>
-      <w:r>
-        <w:t>good attention to writing clean code</w:t>
-      </w:r>
-      <w:r>
-        <w:t>.</w:t>
-      </w:r>
-    </w:p>
-    <w:p>
-      <w:r>
-        <w:t>2.1.1</w:t>
-      </w:r>
-      <w:r>
-        <w:t xml:space="preserve"> AngularJS</w:t>
-      </w:r>
-    </w:p>
-    <w:p>
-      <w:r>
-        <w:t xml:space="preserve">On the other hand, AngularJS is a larger framework that </w:t>
-      </w:r>
-      <w:r>
-        <w:t xml:space="preserve">was built to </w:t>
-      </w:r>
-      <w:r>
-        <w:t>relief</w:t>
-      </w:r>
-      <w:r>
-        <w:t xml:space="preserve"> the problem of </w:t>
-      </w:r>
-      <w:r>
-        <w:t xml:space="preserve">tightly coupled code between </w:t>
-      </w:r>
-      <w:r>
-        <w:t>declarative programming with imperative programming. To understand the difference</w:t>
-      </w:r>
-      <w:r>
-        <w:t>s</w:t>
-      </w:r>
-      <w:r>
-        <w:t xml:space="preserve">, imperative programming can be thought as “how to do something, and what you want to happen” while declarative programming can be thought as “what you would like to happen”. In Backbone.js, both of these programming styles are incorporated in the Backbone view. As a result there is a </w:t>
-      </w:r>
-      <w:r>
-        <w:t>tight</w:t>
-      </w:r>
-      <w:r>
-        <w:t xml:space="preserve"> coupling between the DOM manipulation (manipulation of web elements) and the business logic.</w:t>
-      </w:r>
-      <w:r>
-        <w:t xml:space="preserve"> AngularJS solves this issue by enforcing declarative programming into angular directives and imperative programming into angular </w:t>
-      </w:r>
-      <w:r>
-        <w:t xml:space="preserve">controllers. As a result, there exists a clear separation between the </w:t>
-      </w:r>
-      <w:r>
-        <w:t>presentation and the data.</w:t>
+        <w:t xml:space="preserve">Furthermore, AngularJS was created to encourage developers to follow a test-driven development process. In other words, developers should always think of different test cases first, before diving deep into writing code.  </w:t>
+      </w:r>
+    </w:p>
+    <w:p>
+      <w:pPr>
+        <w:spacing w:line="480" w:lineRule="auto"/>
+      </w:pPr>
+      <w:r>
+        <w:t xml:space="preserve">Unlike Backbone.js, AngularJS is extremely opinionated and requires developers to follow </w:t>
+      </w:r>
+      <w:proofErr w:type="spellStart"/>
+      <w:r>
+        <w:t>Angular’s</w:t>
+      </w:r>
+      <w:proofErr w:type="spellEnd"/>
+      <w:r>
+        <w:t xml:space="preserve"> way of development. Many programming practices derived from Backbone.js cannot be applied for development with AngularJS. For instance, creating user interface with JavaScript (often done by Backbone.js developers) is frowned upon when using AngularJS. </w:t>
+      </w:r>
+      <w:r>
+        <w:t>As a result, a much steeper learning curve is required.</w:t>
       </w:r>
       <w:r>
         <w:t xml:space="preserve"> </w:t>
       </w:r>
-      <w:r>
-        <w:t xml:space="preserve">Furthermore, AngularJS was created to encourage developers to follow a test-driven development process. In other words, developers should always think of different test cases first, before diving deep into writing code.  </w:t>
-      </w:r>
-    </w:p>
-    <w:p>
-      <w:r>
-        <w:t xml:space="preserve">Unlike Backbone.js, AngularJS is extremely opinionated and requires developers to follow </w:t>
-      </w:r>
-      <w:proofErr w:type="spellStart"/>
-      <w:r>
-        <w:t>Angular’s</w:t>
-      </w:r>
-      <w:proofErr w:type="spellEnd"/>
-      <w:r>
-        <w:t xml:space="preserve"> way of development. Many programming practices derived from Backbone.js cannot be applied for development with AngularJS. For instance, creating user interface with JavaScript (often done by Backbone.js developers) is frowned upon when using AngularJS. </w:t>
-      </w:r>
-      <w:r>
-        <w:t>As a result, a much steeper learning curve is required.</w:t>
-      </w:r>
-      <w:r>
-        <w:t xml:space="preserve"> </w:t>
-      </w:r>
-    </w:p>
-    <w:p>
-      <w:pPr>
+    </w:p>
+    <w:p>
+      <w:pPr>
+        <w:spacing w:line="480" w:lineRule="auto"/>
         <w:rPr>
           <w:u w:val="single"/>
         </w:rPr>
       </w:pPr>
       <w:r>
+        <w:rPr>
+          <w:noProof/>
+        </w:rPr>
+        <w:drawing>
+          <wp:anchor distT="0" distB="0" distL="114300" distR="114300" simplePos="0" relativeHeight="251666432" behindDoc="0" locked="0" layoutInCell="1" allowOverlap="1" wp14:anchorId="516F6872" wp14:editId="3A06C9B0">
+            <wp:simplePos x="0" y="0"/>
+            <wp:positionH relativeFrom="column">
+              <wp:posOffset>-269240</wp:posOffset>
+            </wp:positionH>
+            <wp:positionV relativeFrom="paragraph">
+              <wp:posOffset>187960</wp:posOffset>
+            </wp:positionV>
+            <wp:extent cx="3809365" cy="2164715"/>
+            <wp:effectExtent l="0" t="0" r="0" b="0"/>
+            <wp:wrapSquare wrapText="bothSides"/>
+            <wp:docPr id="6" name="Picture 6" descr="http://slides.yearofmoo.com/angularjs-strangeloop-slides/images/digest.png"/>
+            <wp:cNvGraphicFramePr>
+              <a:graphicFrameLocks xmlns:a="http://schemas.openxmlformats.org/drawingml/2006/main" noChangeAspect="1"/>
+            </wp:cNvGraphicFramePr>
+            <a:graphic xmlns:a="http://schemas.openxmlformats.org/drawingml/2006/main">
+              <a:graphicData uri="http://schemas.openxmlformats.org/drawingml/2006/picture">
+                <pic:pic xmlns:pic="http://schemas.openxmlformats.org/drawingml/2006/picture">
+                  <pic:nvPicPr>
+                    <pic:cNvPr id="0" name="Picture 1" descr="http://slides.yearofmoo.com/angularjs-strangeloop-slides/images/digest.png"/>
+                    <pic:cNvPicPr>
+                      <a:picLocks noChangeAspect="1" noChangeArrowheads="1"/>
+                    </pic:cNvPicPr>
+                  </pic:nvPicPr>
+                  <pic:blipFill>
+                    <a:blip r:embed="rId12" cstate="print">
+                      <a:extLst>
+                        <a:ext uri="{28A0092B-C50C-407E-A947-70E740481C1C}">
+                          <a14:useLocalDpi xmlns:a14="http://schemas.microsoft.com/office/drawing/2010/main" val="0"/>
+                        </a:ext>
+                      </a:extLst>
+                    </a:blip>
+                    <a:srcRect/>
+                    <a:stretch>
+                      <a:fillRect/>
+                    </a:stretch>
+                  </pic:blipFill>
+                  <pic:spPr bwMode="auto">
+                    <a:xfrm>
+                      <a:off x="0" y="0"/>
+                      <a:ext cx="3809365" cy="2164715"/>
+                    </a:xfrm>
+                    <a:prstGeom prst="rect">
+                      <a:avLst/>
+                    </a:prstGeom>
+                    <a:noFill/>
+                    <a:ln>
+                      <a:noFill/>
+                    </a:ln>
+                  </pic:spPr>
+                </pic:pic>
+              </a:graphicData>
+            </a:graphic>
+            <wp14:sizeRelH relativeFrom="page">
+              <wp14:pctWidth>0</wp14:pctWidth>
+            </wp14:sizeRelH>
+            <wp14:sizeRelV relativeFrom="page">
+              <wp14:pctHeight>0</wp14:pctHeight>
+            </wp14:sizeRelV>
+          </wp:anchor>
+        </w:drawing>
+      </w:r>
+      <w:r>
         <w:t>The syncing between models and views are also quite different when comparing Backbone.js with</w:t>
       </w:r>
       <w:r>
@@ -1320,7 +1774,11 @@
       </w:r>
     </w:p>
     <w:p>
-      <w:r>
+      <w:pPr>
+        <w:spacing w:line="480" w:lineRule="auto"/>
+      </w:pPr>
+      <w:r>
+        <w:lastRenderedPageBreak/>
         <w:t>2.2</w:t>
       </w:r>
       <w:r>
@@ -1331,6 +1789,9 @@
       </w:r>
     </w:p>
     <w:p>
+      <w:pPr>
+        <w:spacing w:line="480" w:lineRule="auto"/>
+      </w:pPr>
       <w:r>
         <w:t>There are numerous advantages that can be gained from switching from a Backbone.js framework to an AngularJS framework. To begin with, AngularJS’ includes a large API that can be used to help simplify common tasks of a web application. For insta</w:t>
       </w:r>
@@ -1374,327 +1835,995 @@
       </w:r>
     </w:p>
     <w:p>
+      <w:pPr>
+        <w:spacing w:line="480" w:lineRule="auto"/>
+      </w:pPr>
+      <w:r>
+        <w:rPr>
+          <w:noProof/>
+        </w:rPr>
+        <w:pict>
+          <v:shape id="_x0000_s1030" type="#_x0000_t202" style="position:absolute;margin-left:-18.6pt;margin-top:215.3pt;width:251.25pt;height:89.4pt;z-index:251669504;visibility:visible;mso-wrap-distance-left:9pt;mso-wrap-distance-top:0;mso-wrap-distance-right:9pt;mso-wrap-distance-bottom:0;mso-position-horizontal-relative:text;mso-position-vertical-relative:text;mso-width-relative:margin;mso-height-relative:margin;v-text-anchor:top" stroked="f">
+            <v:textbox>
+              <w:txbxContent>
+                <w:p>
+                  <w:pPr>
+                    <w:rPr>
+                      <w:sz w:val="20"/>
+                    </w:rPr>
+                  </w:pPr>
+                  <w:proofErr w:type="gramStart"/>
+                  <w:r>
+                    <w:rPr>
+                      <w:b/>
+                      <w:sz w:val="20"/>
+                    </w:rPr>
+                    <w:t>Figure 5</w:t>
+                  </w:r>
+                  <w:r>
+                    <w:rPr>
+                      <w:b/>
+                      <w:sz w:val="20"/>
+                    </w:rPr>
+                    <w:t>.</w:t>
+                  </w:r>
+                  <w:proofErr w:type="gramEnd"/>
+                  <w:r>
+                    <w:rPr>
+                      <w:b/>
+                      <w:sz w:val="20"/>
+                    </w:rPr>
+                    <w:t xml:space="preserve"> </w:t>
+                  </w:r>
+                  <w:r>
+                    <w:rPr>
+                      <w:sz w:val="20"/>
+                    </w:rPr>
+                    <w:t>The above is the general components that builds up and Angular</w:t>
+                  </w:r>
+                  <w:r>
+                    <w:rPr>
+                      <w:sz w:val="20"/>
+                    </w:rPr>
+                    <w:t xml:space="preserve"> application. Notice that the root node (Routes) between view and controller is just a special Directive created by the AngularJS framework</w:t>
+                  </w:r>
+                </w:p>
+              </w:txbxContent>
+            </v:textbox>
+            <w10:wrap type="square"/>
+          </v:shape>
+        </w:pict>
+      </w:r>
+      <w:r>
+        <w:rPr>
+          <w:noProof/>
+        </w:rPr>
+        <w:drawing>
+          <wp:anchor distT="0" distB="0" distL="114300" distR="114300" simplePos="0" relativeHeight="251670528" behindDoc="0" locked="0" layoutInCell="1" allowOverlap="1" wp14:anchorId="71BCEB73" wp14:editId="77A197AE">
+            <wp:simplePos x="0" y="0"/>
+            <wp:positionH relativeFrom="column">
+              <wp:posOffset>-260985</wp:posOffset>
+            </wp:positionH>
+            <wp:positionV relativeFrom="paragraph">
+              <wp:posOffset>250825</wp:posOffset>
+            </wp:positionV>
+            <wp:extent cx="3221355" cy="2414905"/>
+            <wp:effectExtent l="0" t="0" r="0" b="0"/>
+            <wp:wrapSquare wrapText="bothSides"/>
+            <wp:docPr id="8" name="Picture 8" descr="http://entwicklertagebuch.com/blog/wp-content/uploads/2013/10/modules.jpg"/>
+            <wp:cNvGraphicFramePr>
+              <a:graphicFrameLocks xmlns:a="http://schemas.openxmlformats.org/drawingml/2006/main" noChangeAspect="1"/>
+            </wp:cNvGraphicFramePr>
+            <a:graphic xmlns:a="http://schemas.openxmlformats.org/drawingml/2006/main">
+              <a:graphicData uri="http://schemas.openxmlformats.org/drawingml/2006/picture">
+                <pic:pic xmlns:pic="http://schemas.openxmlformats.org/drawingml/2006/picture">
+                  <pic:nvPicPr>
+                    <pic:cNvPr id="0" name="Picture 5" descr="http://entwicklertagebuch.com/blog/wp-content/uploads/2013/10/modules.jpg"/>
+                    <pic:cNvPicPr>
+                      <a:picLocks noChangeAspect="1" noChangeArrowheads="1"/>
+                    </pic:cNvPicPr>
+                  </pic:nvPicPr>
+                  <pic:blipFill>
+                    <a:blip r:embed="rId13" cstate="print">
+                      <a:extLst>
+                        <a:ext uri="{28A0092B-C50C-407E-A947-70E740481C1C}">
+                          <a14:useLocalDpi xmlns:a14="http://schemas.microsoft.com/office/drawing/2010/main" val="0"/>
+                        </a:ext>
+                      </a:extLst>
+                    </a:blip>
+                    <a:srcRect/>
+                    <a:stretch>
+                      <a:fillRect/>
+                    </a:stretch>
+                  </pic:blipFill>
+                  <pic:spPr bwMode="auto">
+                    <a:xfrm>
+                      <a:off x="0" y="0"/>
+                      <a:ext cx="3221355" cy="2414905"/>
+                    </a:xfrm>
+                    <a:prstGeom prst="rect">
+                      <a:avLst/>
+                    </a:prstGeom>
+                    <a:noFill/>
+                    <a:ln>
+                      <a:noFill/>
+                    </a:ln>
+                  </pic:spPr>
+                </pic:pic>
+              </a:graphicData>
+            </a:graphic>
+            <wp14:sizeRelH relativeFrom="page">
+              <wp14:pctWidth>0</wp14:pctWidth>
+            </wp14:sizeRelH>
+            <wp14:sizeRelV relativeFrom="page">
+              <wp14:pctHeight>0</wp14:pctHeight>
+            </wp14:sizeRelV>
+          </wp:anchor>
+        </w:drawing>
+      </w:r>
+      <w:r>
+        <w:t xml:space="preserve"> </w:t>
+      </w:r>
+      <w:r>
+        <w:t>Furthermore, the overall structure using AngularJS is reasonably clean and readable. This is because each component can easily be fit in the following types: Views</w:t>
+      </w:r>
+      <w:r>
+        <w:t xml:space="preserve"> (templates)</w:t>
+      </w:r>
+      <w:r>
+        <w:t xml:space="preserve">, Controllers, Factories, Services and Filters. Each of these can then be tested individually and re-used whenever necessary. On the </w:t>
+      </w:r>
+      <w:r>
+        <w:t>other hand</w:t>
+      </w:r>
+      <w:r>
+        <w:t>, Backbone.js</w:t>
+      </w:r>
+      <w:r>
+        <w:t xml:space="preserve"> only provides View, Model (Collections are similar to Models) and also depends on Underscore’s </w:t>
+      </w:r>
+      <w:proofErr w:type="spellStart"/>
+      <w:r>
+        <w:t>templating</w:t>
+      </w:r>
+      <w:proofErr w:type="spellEnd"/>
+      <w:r>
+        <w:t xml:space="preserve"> engine. Most of the logic are focused heavily on Backbone Views, and as a result, hinders the ability to re-use code. </w:t>
+      </w:r>
+    </w:p>
+    <w:p>
+      <w:pPr>
+        <w:spacing w:line="480" w:lineRule="auto"/>
+      </w:pPr>
       <w:r>
         <w:lastRenderedPageBreak/>
-        <w:t>Furthermore, the overall structure using AngularJS is reasonably clean and readable. This is because each component can easily be fit in the following types: Views</w:t>
-      </w:r>
-      <w:r>
-        <w:t xml:space="preserve"> (templates)</w:t>
-      </w:r>
-      <w:r>
-        <w:t xml:space="preserve">, Controllers, Factories, Services and Filters. Each of these can then be tested individually and re-used whenever necessary. On the </w:t>
-      </w:r>
-      <w:r>
-        <w:t>other hand</w:t>
-      </w:r>
-      <w:r>
-        <w:t>, Backbone.js</w:t>
-      </w:r>
-      <w:r>
-        <w:t xml:space="preserve"> only provides View, Model (Collections are similar to Models) and also depends on Underscore’s </w:t>
+        <w:t xml:space="preserve">Finally, the most important benefit that can be gained from AngularJS is that it enforces developer to write test-driven code. </w:t>
+      </w:r>
+      <w:r>
+        <w:t>T</w:t>
+      </w:r>
+      <w:r>
+        <w:t xml:space="preserve">he ability to test individual modules (this process is called Unit-Testing) allows developers to gain confidence whenever editing existing code. </w:t>
+      </w:r>
+      <w:r>
+        <w:t xml:space="preserve">This is especially useful in the case for large-scale project as many developers will be making changes to the project regularly. </w:t>
+      </w:r>
+      <w:r>
+        <w:t xml:space="preserve">The ease in unit testing </w:t>
+      </w:r>
+      <w:r>
+        <w:t xml:space="preserve">in AngularJS </w:t>
+      </w:r>
+      <w:r>
+        <w:t xml:space="preserve">is created by a method called dependency injection. </w:t>
+      </w:r>
+      <w:r>
+        <w:t>E</w:t>
+      </w:r>
+      <w:r>
+        <w:t xml:space="preserve">ach unit </w:t>
+      </w:r>
+      <w:r>
+        <w:t xml:space="preserve">in the project is highly decoupled, separate from other modules and can be tested individually. In the event that modules depend on one another, testing can be done simply by injecting modules together. </w:t>
+      </w:r>
+    </w:p>
+    <w:p>
+      <w:pPr>
+        <w:spacing w:line="480" w:lineRule="auto"/>
+      </w:pPr>
+      <w:r>
+        <w:t xml:space="preserve">2.3 </w:t>
+      </w:r>
+      <w:r>
+        <w:t>Overcoming t</w:t>
+      </w:r>
+      <w:r>
+        <w:t>he difficulties</w:t>
+      </w:r>
+      <w:r>
+        <w:t xml:space="preserve"> </w:t>
+      </w:r>
+    </w:p>
+    <w:p>
+      <w:pPr>
+        <w:spacing w:line="480" w:lineRule="auto"/>
+      </w:pPr>
+      <w:r>
+        <w:t xml:space="preserve">Although there are many advantages of AngularJS, switching frameworks can also yield some difficulties. As previously stated, AngularJS is a framework with a steeper learning curve. Switching from Backbone.js to AngularJS requires each developer to learn the new frameworks and </w:t>
+      </w:r>
+      <w:r>
+        <w:t xml:space="preserve">adapt to the new programming styles.  That being said, the growing community for AngularJS is an asset for developers in the event that they reach a difficult problem. However, once developers are familiar with this framework, an increase in productivity can be seen. Since </w:t>
+      </w:r>
+      <w:r>
+        <w:t>much</w:t>
+      </w:r>
+      <w:r>
+        <w:t xml:space="preserve"> f</w:t>
+      </w:r>
+      <w:r>
+        <w:t>unctionality are built in</w:t>
+      </w:r>
+      <w:r>
+        <w:t xml:space="preserve">to AngularJS, developers can save time writing tedious boilerplate code and spend more time creating features. The amount of time spent bug fixing will also be reduced as each modules are tested before making changes to the project. </w:t>
+      </w:r>
+    </w:p>
+    <w:p>
+      <w:pPr>
+        <w:spacing w:line="480" w:lineRule="auto"/>
+      </w:pPr>
+      <w:r>
+        <w:t xml:space="preserve">As the programming practices between the two frameworks are quite different, migrating code will take </w:t>
+      </w:r>
+      <w:r>
+        <w:t xml:space="preserve">a decent of time. Furthermore, things that are originally done in </w:t>
+      </w:r>
+      <w:r>
+        <w:t>Backbone.js</w:t>
+      </w:r>
+      <w:r>
+        <w:t xml:space="preserve"> may not be the same as AngularJS. For instance, Backbone.js </w:t>
+      </w:r>
+      <w:r>
+        <w:t xml:space="preserve">prefers rendering template and nest views to create the UI. AngularJS does not have a concrete way of doing this. Instead, this framework prefers to use one single view and is rendered automatically on </w:t>
       </w:r>
       <w:proofErr w:type="spellStart"/>
       <w:r>
+        <w:t>Angular’s</w:t>
+      </w:r>
+      <w:proofErr w:type="spellEnd"/>
+      <w:r>
+        <w:t xml:space="preserve"> bootstrapping process. That being said, it is not impossible to nest views in AngularJS. The solution to this problem is to create angular directives. These </w:t>
+      </w:r>
+      <w:r>
+        <w:lastRenderedPageBreak/>
+        <w:t xml:space="preserve">directives act as templates and can provide added functionality. </w:t>
+      </w:r>
+      <w:r>
+        <w:t xml:space="preserve">As a result, we can create one view and have nested directives which acts similar to Backbone’s nested views. Furthermore, </w:t>
+      </w:r>
+      <w:r>
+        <w:t xml:space="preserve">this solution </w:t>
+      </w:r>
+      <w:r>
+        <w:t xml:space="preserve">follows well with AngularJS’ coding practice to allow each unit (in this case, directives) to be easily tested. </w:t>
+      </w:r>
+      <w:r>
+        <w:t>To see a concrete example, view Appendix 1.</w:t>
+      </w:r>
+      <w:r>
+        <w:t xml:space="preserve"> </w:t>
+      </w:r>
+      <w:r>
+        <w:t xml:space="preserve">Another </w:t>
+      </w:r>
+      <w:r>
+        <w:t xml:space="preserve">major difference between coding practices of the two frameworks is the ability to integrate third party library. Since Backbone.js is small and flexible framework, integrating third party library is very easy. For example, S&amp;P Capital IQ </w:t>
+      </w:r>
+      <w:r>
+        <w:t>relies</w:t>
+      </w:r>
+      <w:r>
+        <w:t xml:space="preserve"> on libraries like jQuery, </w:t>
+      </w:r>
+      <w:proofErr w:type="spellStart"/>
+      <w:r>
+        <w:t>slickgrid</w:t>
+      </w:r>
+      <w:proofErr w:type="spellEnd"/>
+      <w:r>
+        <w:t>, Moment.js and many more. On the other hand, using third party library in AngularJS is much more difficult. These third party libraries will need to be converted into angular directives or services</w:t>
+      </w:r>
+      <w:r>
+        <w:t xml:space="preserve"> keeping testability in mind. Furthermore the amount of third-party library for AngularJS is much smaller than Backbone.js. However, this is not entirely a major concern as AngularJS is capable of replacing many libraries commonly used in Backbone.js. For instance, many functionally from the jQuery library are already a built in feature of AngularJS. The diagram on the side illustrates some of the common jQuery commands that are replaced by AngularJS.</w:t>
+      </w:r>
+      <w:r>
+        <w:t xml:space="preserve"> An example of incorporating jQuery into Angular can be found in Appendix 2</w:t>
+      </w:r>
+    </w:p>
+    <w:p>
+      <w:pPr>
+        <w:spacing w:line="480" w:lineRule="auto"/>
+      </w:pPr>
+      <w:r>
+        <w:t>3.0 Conclusion</w:t>
+      </w:r>
+    </w:p>
+    <w:p>
+      <w:pPr>
+        <w:spacing w:line="480" w:lineRule="auto"/>
+      </w:pPr>
+      <w:r>
+        <w:t>With so many frameworks</w:t>
+      </w:r>
+      <w:r>
+        <w:t xml:space="preserve"> available</w:t>
+      </w:r>
+      <w:r>
+        <w:t>, web applications are evolving to be</w:t>
+      </w:r>
+      <w:r>
+        <w:t>come</w:t>
+      </w:r>
+      <w:r>
+        <w:t xml:space="preserve"> more interactive and </w:t>
+      </w:r>
+      <w:r>
+        <w:t xml:space="preserve">more </w:t>
+      </w:r>
+      <w:r>
+        <w:t xml:space="preserve">dynamic. Given each framework is distinct from one another, analyzing the benefits and downfall it comes with is always extremely important. </w:t>
+      </w:r>
+      <w:r>
+        <w:t>Backbone.js is a lightweight framework giving developers the basic</w:t>
+      </w:r>
+      <w:r>
+        <w:t xml:space="preserve"> tools to create good</w:t>
+      </w:r>
+      <w:r>
+        <w:t xml:space="preserve"> structure and foundation for clean and organize code. It furthermore allows developers </w:t>
+      </w:r>
+      <w:r>
+        <w:t xml:space="preserve">the freedom </w:t>
+      </w:r>
+      <w:r>
+        <w:t xml:space="preserve">to build upon the framework through a wide variety of third party libraries. </w:t>
+      </w:r>
+      <w:r>
+        <w:t xml:space="preserve">As a result, small applications can be easily whipped up and maintained to your own liking. </w:t>
+      </w:r>
+      <w:proofErr w:type="spellStart"/>
+      <w:r>
+        <w:t>AnuglarJS</w:t>
+      </w:r>
+      <w:proofErr w:type="spellEnd"/>
+      <w:r>
+        <w:t>, on the other hand, limits developer’s programming choices to follow the convention</w:t>
+      </w:r>
+      <w:r>
+        <w:t>s</w:t>
+      </w:r>
+      <w:r>
+        <w:t xml:space="preserve"> provided by the framework</w:t>
+      </w:r>
+      <w:r>
+        <w:t>.</w:t>
+      </w:r>
+      <w:r>
+        <w:t xml:space="preserve"> With the added ability of two-way data-binding, </w:t>
+      </w:r>
+      <w:r>
+        <w:t xml:space="preserve">developers no long need to </w:t>
+      </w:r>
+      <w:r>
+        <w:lastRenderedPageBreak/>
+        <w:t>manually sync the model and view together.</w:t>
+      </w:r>
+      <w:r>
+        <w:t xml:space="preserve"> </w:t>
+      </w:r>
+      <w:r>
+        <w:t xml:space="preserve">  By forcing developers to split up large problems into decoupled and maintainable code, testing solutions has become easier than ever.</w:t>
+      </w:r>
+    </w:p>
+    <w:p>
+      <w:pPr>
+        <w:spacing w:line="480" w:lineRule="auto"/>
+      </w:pPr>
+      <w:r>
+        <w:t xml:space="preserve">As the intense debates for the greatest framework continue, one can only question if an answer will ever exist. Instead of blindly following the trend, developers should pool in time to </w:t>
+      </w:r>
+      <w:r>
+        <w:t>carefully</w:t>
+      </w:r>
+      <w:r>
+        <w:t xml:space="preserve"> research and analyze </w:t>
+      </w:r>
+      <w:r>
+        <w:t>the frameworks that are</w:t>
+      </w:r>
+      <w:r>
+        <w:t xml:space="preserve"> best </w:t>
+      </w:r>
+      <w:r>
+        <w:t xml:space="preserve">suited </w:t>
+      </w:r>
+      <w:r>
+        <w:t xml:space="preserve">for </w:t>
+      </w:r>
+      <w:r>
+        <w:t>situation.</w:t>
+      </w:r>
+      <w:r>
+        <w:t xml:space="preserve"> </w:t>
+      </w:r>
+      <w:r>
+        <w:t xml:space="preserve">Each framework will have its own benefits and downfalls. The ability to adapt to these changes </w:t>
+      </w:r>
+      <w:r>
+        <w:t>is</w:t>
+      </w:r>
+      <w:r>
+        <w:t xml:space="preserve"> the key in finding the most appropriate framework for the project.</w:t>
+      </w:r>
+    </w:p>
+    <w:p>
+      <w:pPr>
+        <w:spacing w:line="480" w:lineRule="auto"/>
+      </w:pPr>
+      <w:r>
+        <w:t>4.0 Recommendation</w:t>
+      </w:r>
+    </w:p>
+    <w:p>
+      <w:pPr>
+        <w:spacing w:line="480" w:lineRule="auto"/>
+      </w:pPr>
+      <w:r>
+        <w:t xml:space="preserve">The </w:t>
+      </w:r>
+      <w:proofErr w:type="spellStart"/>
+      <w:r>
+        <w:t>PortfolioRisk</w:t>
+      </w:r>
+      <w:proofErr w:type="spellEnd"/>
+      <w:r>
+        <w:t xml:space="preserve"> division of S&amp;P Capital IQ is currently using Backbone.js as its main front-end framework. Using Backbone, the team is able to build the product and implement features extremely quickly. As the project continues to expand, maintaining the solution has become a major issue. Constant time and effort is set in place to fix bugs as well as re-factor code to increase quality. Using AngularJS will be able to solve these problems as it enforces developers to constantly test their code. </w:t>
+      </w:r>
+      <w:r>
+        <w:t xml:space="preserve">In addition, implement features is much easier since two-way data-binding automatically syncs up models and view. </w:t>
+      </w:r>
+    </w:p>
+    <w:p>
+      <w:pPr>
+        <w:spacing w:line="480" w:lineRule="auto"/>
+      </w:pPr>
+      <w:r>
+        <w:t xml:space="preserve">Although implementing AngularJS for the front-end framework will be extremely beneficial to the company, I currently would not recommend this change. Instead, I would recommend further research and proper training before diving into to the migration. </w:t>
+      </w:r>
+      <w:r>
+        <w:t xml:space="preserve">Since </w:t>
+      </w:r>
+      <w:r>
+        <w:t xml:space="preserve">the current team is focused on juggling between bug fixes, code re-factoring and features implementation at the same time, migrating frameworks right now can be quite dangerous. </w:t>
+      </w:r>
+      <w:r>
+        <w:t>Only when the</w:t>
+      </w:r>
+      <w:r>
+        <w:t xml:space="preserve"> company has decided to slow down on </w:t>
+      </w:r>
+      <w:r>
+        <w:t xml:space="preserve">pushing out features, should the team considering switching frameworks.  </w:t>
+      </w:r>
+    </w:p>
+    <w:p/>
+    <w:p>
+      <w:r>
+        <w:lastRenderedPageBreak/>
+        <w:t>Appendix 1</w:t>
+      </w:r>
+      <w:r>
+        <w:t>: Nesting Views</w:t>
+      </w:r>
+    </w:p>
+    <w:p>
+      <w:r>
+        <w:t xml:space="preserve">Using HTML as </w:t>
+      </w:r>
+      <w:proofErr w:type="spellStart"/>
+      <w:r>
         <w:t>templating</w:t>
       </w:r>
       <w:proofErr w:type="spellEnd"/>
       <w:r>
-        <w:t xml:space="preserve"> engine. Most of the logic are focused heavily on Backbone Views, and as a result, hinders the ability to re-use code. </w:t>
-      </w:r>
-    </w:p>
-    <w:p>
-      <w:r>
-        <w:t xml:space="preserve">Finally, the most important benefit that can be gained from AngularJS is that it enforces developer to write test-driven code. </w:t>
-      </w:r>
-      <w:r>
-        <w:t>T</w:t>
-      </w:r>
-      <w:r>
-        <w:t xml:space="preserve">he ability to test individual modules (this process is called Unit-Testing) allows developers to gain confidence whenever editing existing code. </w:t>
-      </w:r>
-      <w:r>
-        <w:t xml:space="preserve">This is especially useful in the case for large-scale project as many developers will be making changes to the project regularly. </w:t>
-      </w:r>
-      <w:r>
-        <w:t xml:space="preserve">The ease in unit testing </w:t>
-      </w:r>
-      <w:r>
-        <w:t xml:space="preserve">in AngularJS </w:t>
-      </w:r>
-      <w:r>
-        <w:t xml:space="preserve">is created by a method called dependency injection. </w:t>
-      </w:r>
-      <w:r>
-        <w:t>E</w:t>
-      </w:r>
-      <w:r>
-        <w:t xml:space="preserve">ach unit </w:t>
-      </w:r>
-      <w:r>
-        <w:t xml:space="preserve">in the project is highly decoupled, separate from other modules and can be tested individually. In the event that modules depend on one another, testing can be done simply by injecting modules together. </w:t>
-      </w:r>
-    </w:p>
-    <w:p>
-      <w:r>
-        <w:t xml:space="preserve">2.3 </w:t>
-      </w:r>
-      <w:r>
-        <w:t>Overcoming t</w:t>
-      </w:r>
-      <w:r>
-        <w:t>he difficulties</w:t>
-      </w:r>
-      <w:r>
-        <w:t xml:space="preserve"> </w:t>
-      </w:r>
-    </w:p>
-    <w:p>
-      <w:r>
-        <w:t xml:space="preserve">Although there are many advantages of AngularJS, switching frameworks can also yield some difficulties. As previously stated, AngularJS is a framework with a steeper learning curve. Switching from Backbone.js to AngularJS requires each developer to learn the new frameworks and </w:t>
-      </w:r>
-      <w:r>
-        <w:t xml:space="preserve">adapt to the new programming styles.  That being said, the growing community for AngularJS is an asset for developers in the event that they reach a difficult problem. However, once developers are familiar with this framework, an increase in productivity can be seen. Since </w:t>
-      </w:r>
-      <w:r>
-        <w:t>much</w:t>
-      </w:r>
-      <w:r>
-        <w:t xml:space="preserve"> f</w:t>
-      </w:r>
-      <w:r>
-        <w:t>unctionality are built in</w:t>
-      </w:r>
-      <w:r>
-        <w:t xml:space="preserve">to AngularJS, developers can save time writing tedious boilerplate code and spend more time creating features. The amount of time spent bug fixing will also be reduced as each modules are tested before making changes to the project. </w:t>
-      </w:r>
-    </w:p>
-    <w:p>
-      <w:r>
-        <w:t xml:space="preserve">As the programming practices between the two frameworks are quite different, migrating code will take </w:t>
-      </w:r>
-      <w:r>
-        <w:t xml:space="preserve">a decent of time. Furthermore, things that are originally done in </w:t>
-      </w:r>
-      <w:r>
-        <w:t>Backbone.js</w:t>
-      </w:r>
-      <w:r>
-        <w:t xml:space="preserve"> may not be the same as AngularJS. For instance, Backbone.js </w:t>
-      </w:r>
-      <w:r>
-        <w:t xml:space="preserve">prefers rendering template and nest views to create the UI. AngularJS does not have a concrete way of doing this. Instead, this framework prefers to use one single view and is rendered automatically on </w:t>
+        <w:t xml:space="preserve"> engines, the following are the individual views used for nesting</w:t>
+      </w:r>
+    </w:p>
+    <w:p>
+      <w:r>
+        <w:rPr>
+          <w:noProof/>
+        </w:rPr>
+        <w:drawing>
+          <wp:inline distT="0" distB="0" distL="0" distR="0" wp14:anchorId="39D741BB" wp14:editId="5AB2B0EA">
+            <wp:extent cx="5943600" cy="6541135"/>
+            <wp:effectExtent l="0" t="0" r="0" b="0"/>
+            <wp:docPr id="16" name="Picture 16"/>
+            <wp:cNvGraphicFramePr>
+              <a:graphicFrameLocks xmlns:a="http://schemas.openxmlformats.org/drawingml/2006/main" noChangeAspect="1"/>
+            </wp:cNvGraphicFramePr>
+            <a:graphic xmlns:a="http://schemas.openxmlformats.org/drawingml/2006/main">
+              <a:graphicData uri="http://schemas.openxmlformats.org/drawingml/2006/picture">
+                <pic:pic xmlns:pic="http://schemas.openxmlformats.org/drawingml/2006/picture">
+                  <pic:nvPicPr>
+                    <pic:cNvPr id="0" name=""/>
+                    <pic:cNvPicPr/>
+                  </pic:nvPicPr>
+                  <pic:blipFill>
+                    <a:blip r:embed="rId14"/>
+                    <a:stretch>
+                      <a:fillRect/>
+                    </a:stretch>
+                  </pic:blipFill>
+                  <pic:spPr>
+                    <a:xfrm>
+                      <a:off x="0" y="0"/>
+                      <a:ext cx="5943600" cy="6541135"/>
+                    </a:xfrm>
+                    <a:prstGeom prst="rect">
+                      <a:avLst/>
+                    </a:prstGeom>
+                  </pic:spPr>
+                </pic:pic>
+              </a:graphicData>
+            </a:graphic>
+          </wp:inline>
+        </w:drawing>
+      </w:r>
+    </w:p>
+    <w:p/>
+    <w:p>
+      <w:r>
+        <w:rPr>
+          <w:noProof/>
+        </w:rPr>
+        <w:lastRenderedPageBreak/>
+        <w:drawing>
+          <wp:inline distT="0" distB="0" distL="0" distR="0" wp14:anchorId="3B826CC0" wp14:editId="6EC66A68">
+            <wp:extent cx="5943600" cy="2911475"/>
+            <wp:effectExtent l="0" t="0" r="0" b="0"/>
+            <wp:docPr id="17" name="Picture 17"/>
+            <wp:cNvGraphicFramePr>
+              <a:graphicFrameLocks xmlns:a="http://schemas.openxmlformats.org/drawingml/2006/main" noChangeAspect="1"/>
+            </wp:cNvGraphicFramePr>
+            <a:graphic xmlns:a="http://schemas.openxmlformats.org/drawingml/2006/main">
+              <a:graphicData uri="http://schemas.openxmlformats.org/drawingml/2006/picture">
+                <pic:pic xmlns:pic="http://schemas.openxmlformats.org/drawingml/2006/picture">
+                  <pic:nvPicPr>
+                    <pic:cNvPr id="0" name=""/>
+                    <pic:cNvPicPr/>
+                  </pic:nvPicPr>
+                  <pic:blipFill>
+                    <a:blip r:embed="rId15"/>
+                    <a:stretch>
+                      <a:fillRect/>
+                    </a:stretch>
+                  </pic:blipFill>
+                  <pic:spPr>
+                    <a:xfrm>
+                      <a:off x="0" y="0"/>
+                      <a:ext cx="5943600" cy="2911475"/>
+                    </a:xfrm>
+                    <a:prstGeom prst="rect">
+                      <a:avLst/>
+                    </a:prstGeom>
+                  </pic:spPr>
+                </pic:pic>
+              </a:graphicData>
+            </a:graphic>
+          </wp:inline>
+        </w:drawing>
+      </w:r>
+    </w:p>
+    <w:p>
+      <w:r>
+        <w:t>Unless extra functionalities</w:t>
+      </w:r>
+      <w:r>
+        <w:t xml:space="preserve"> are needed, the following is </w:t>
+      </w:r>
+      <w:r>
+        <w:t xml:space="preserve">the code to define the </w:t>
       </w:r>
       <w:proofErr w:type="spellStart"/>
       <w:r>
-        <w:t>Angular’s</w:t>
+        <w:t>instrumentSelection</w:t>
       </w:r>
       <w:proofErr w:type="spellEnd"/>
       <w:r>
-        <w:t xml:space="preserve"> bootstrapping process. That being said, it is not impossible to nest views in AngularJS. The solution to this problem is to create angular directives. These directives act as templates and can provide added functionality. </w:t>
-      </w:r>
-      <w:r>
-        <w:t xml:space="preserve">As a result, we can create one view and have nested directives which acts similar to Backbone’s nested views. Furthermore, </w:t>
-      </w:r>
-      <w:r>
-        <w:t xml:space="preserve">this solution </w:t>
-      </w:r>
-      <w:r>
-        <w:t xml:space="preserve">follows well with AngularJS’ coding practice to allow each unit (in this case, directives) to be easily tested. </w:t>
-      </w:r>
-      <w:r>
-        <w:t>To see a concrete example, view Appendix 1.</w:t>
-      </w:r>
-      <w:r>
-        <w:t xml:space="preserve"> </w:t>
-      </w:r>
+        <w:t xml:space="preserve"> directive. Other directives are defined similarly</w:t>
+      </w:r>
+      <w:r>
+        <w:t>.</w:t>
+      </w:r>
+    </w:p>
+    <w:p>
+      <w:r>
+        <w:rPr>
+          <w:noProof/>
+        </w:rPr>
+        <w:drawing>
+          <wp:inline distT="0" distB="0" distL="0" distR="0" wp14:anchorId="2B08C71C" wp14:editId="075026CB">
+            <wp:extent cx="6676545" cy="1475117"/>
+            <wp:effectExtent l="0" t="0" r="0" b="0"/>
+            <wp:docPr id="18" name="Picture 18"/>
+            <wp:cNvGraphicFramePr>
+              <a:graphicFrameLocks xmlns:a="http://schemas.openxmlformats.org/drawingml/2006/main" noChangeAspect="1"/>
+            </wp:cNvGraphicFramePr>
+            <a:graphic xmlns:a="http://schemas.openxmlformats.org/drawingml/2006/main">
+              <a:graphicData uri="http://schemas.openxmlformats.org/drawingml/2006/picture">
+                <pic:pic xmlns:pic="http://schemas.openxmlformats.org/drawingml/2006/picture">
+                  <pic:nvPicPr>
+                    <pic:cNvPr id="0" name=""/>
+                    <pic:cNvPicPr/>
+                  </pic:nvPicPr>
+                  <pic:blipFill>
+                    <a:blip r:embed="rId16"/>
+                    <a:stretch>
+                      <a:fillRect/>
+                    </a:stretch>
+                  </pic:blipFill>
+                  <pic:spPr>
+                    <a:xfrm>
+                      <a:off x="0" y="0"/>
+                      <a:ext cx="6686551" cy="1477328"/>
+                    </a:xfrm>
+                    <a:prstGeom prst="rect">
+                      <a:avLst/>
+                    </a:prstGeom>
+                  </pic:spPr>
+                </pic:pic>
+              </a:graphicData>
+            </a:graphic>
+          </wp:inline>
+        </w:drawing>
+      </w:r>
+    </w:p>
+    <w:p>
+      <w:r>
+        <w:t>Inject</w:t>
+      </w:r>
+      <w:r>
+        <w:t xml:space="preserve"> all the directives together</w:t>
+      </w:r>
+      <w:r>
+        <w:t xml:space="preserve"> in the parent </w:t>
+      </w:r>
+      <w:r>
+        <w:t>module</w:t>
+      </w:r>
+      <w:r>
+        <w:t>.</w:t>
+      </w:r>
+    </w:p>
+    <w:p>
+      <w:r>
+        <w:rPr>
+          <w:noProof/>
+        </w:rPr>
+        <w:drawing>
+          <wp:inline distT="0" distB="0" distL="0" distR="0" wp14:anchorId="50097E30" wp14:editId="4D2566D8">
+            <wp:extent cx="6774186" cy="1388853"/>
+            <wp:effectExtent l="0" t="0" r="0" b="0"/>
+            <wp:docPr id="19" name="Picture 19"/>
+            <wp:cNvGraphicFramePr>
+              <a:graphicFrameLocks xmlns:a="http://schemas.openxmlformats.org/drawingml/2006/main" noChangeAspect="1"/>
+            </wp:cNvGraphicFramePr>
+            <a:graphic xmlns:a="http://schemas.openxmlformats.org/drawingml/2006/main">
+              <a:graphicData uri="http://schemas.openxmlformats.org/drawingml/2006/picture">
+                <pic:pic xmlns:pic="http://schemas.openxmlformats.org/drawingml/2006/picture">
+                  <pic:nvPicPr>
+                    <pic:cNvPr id="0" name=""/>
+                    <pic:cNvPicPr/>
+                  </pic:nvPicPr>
+                  <pic:blipFill>
+                    <a:blip r:embed="rId17"/>
+                    <a:stretch>
+                      <a:fillRect/>
+                    </a:stretch>
+                  </pic:blipFill>
+                  <pic:spPr>
+                    <a:xfrm>
+                      <a:off x="0" y="0"/>
+                      <a:ext cx="6786661" cy="1391411"/>
+                    </a:xfrm>
+                    <a:prstGeom prst="rect">
+                      <a:avLst/>
+                    </a:prstGeom>
+                  </pic:spPr>
+                </pic:pic>
+              </a:graphicData>
+            </a:graphic>
+          </wp:inline>
+        </w:drawing>
+      </w:r>
+    </w:p>
+    <w:p/>
+    <w:p/>
+    <w:p/>
+    <w:p/>
+    <w:p>
+      <w:r>
+        <w:lastRenderedPageBreak/>
+        <w:t>Appendix 2</w:t>
+      </w:r>
+    </w:p>
+    <w:p>
+      <w:r>
+        <w:t>Code for creating the r2Dialog directive</w:t>
+      </w:r>
+    </w:p>
+    <w:p>
+      <w:r>
+        <w:rPr>
+          <w:noProof/>
+        </w:rPr>
+        <w:drawing>
+          <wp:anchor distT="0" distB="0" distL="114300" distR="114300" simplePos="0" relativeHeight="251671552" behindDoc="0" locked="0" layoutInCell="1" allowOverlap="1" wp14:anchorId="0D820EFA" wp14:editId="51854D1C">
+            <wp:simplePos x="0" y="0"/>
+            <wp:positionH relativeFrom="column">
+              <wp:posOffset>-34925</wp:posOffset>
+            </wp:positionH>
+            <wp:positionV relativeFrom="paragraph">
+              <wp:posOffset>67945</wp:posOffset>
+            </wp:positionV>
+            <wp:extent cx="5511800" cy="7402830"/>
+            <wp:effectExtent l="0" t="0" r="0" b="0"/>
+            <wp:wrapSquare wrapText="bothSides"/>
+            <wp:docPr id="10" name="Picture 10"/>
+            <wp:cNvGraphicFramePr>
+              <a:graphicFrameLocks xmlns:a="http://schemas.openxmlformats.org/drawingml/2006/main" noChangeAspect="1"/>
+            </wp:cNvGraphicFramePr>
+            <a:graphic xmlns:a="http://schemas.openxmlformats.org/drawingml/2006/main">
+              <a:graphicData uri="http://schemas.openxmlformats.org/drawingml/2006/picture">
+                <pic:pic xmlns:pic="http://schemas.openxmlformats.org/drawingml/2006/picture">
+                  <pic:nvPicPr>
+                    <pic:cNvPr id="0" name=""/>
+                    <pic:cNvPicPr/>
+                  </pic:nvPicPr>
+                  <pic:blipFill>
+                    <a:blip r:embed="rId18">
+                      <a:extLst>
+                        <a:ext uri="{28A0092B-C50C-407E-A947-70E740481C1C}">
+                          <a14:useLocalDpi xmlns:a14="http://schemas.microsoft.com/office/drawing/2010/main" val="0"/>
+                        </a:ext>
+                      </a:extLst>
+                    </a:blip>
+                    <a:stretch>
+                      <a:fillRect/>
+                    </a:stretch>
+                  </pic:blipFill>
+                  <pic:spPr>
+                    <a:xfrm>
+                      <a:off x="0" y="0"/>
+                      <a:ext cx="5511800" cy="7402830"/>
+                    </a:xfrm>
+                    <a:prstGeom prst="rect">
+                      <a:avLst/>
+                    </a:prstGeom>
+                  </pic:spPr>
+                </pic:pic>
+              </a:graphicData>
+            </a:graphic>
+            <wp14:sizeRelH relativeFrom="page">
+              <wp14:pctWidth>0</wp14:pctWidth>
+            </wp14:sizeRelH>
+            <wp14:sizeRelV relativeFrom="page">
+              <wp14:pctHeight>0</wp14:pctHeight>
+            </wp14:sizeRelV>
+          </wp:anchor>
+        </w:drawing>
+      </w:r>
+    </w:p>
+    <w:p/>
+    <w:p/>
+    <w:p/>
+    <w:p/>
+    <w:p/>
+    <w:p/>
+    <w:p/>
+    <w:p/>
+    <w:p/>
+    <w:p/>
+    <w:p/>
+    <w:p>
+      <w:r>
+        <w:rPr>
+          <w:noProof/>
+        </w:rPr>
+        <w:lastRenderedPageBreak/>
+        <w:drawing>
+          <wp:anchor distT="0" distB="0" distL="114300" distR="114300" simplePos="0" relativeHeight="251672576" behindDoc="0" locked="0" layoutInCell="1" allowOverlap="1">
+            <wp:simplePos x="0" y="0"/>
+            <wp:positionH relativeFrom="column">
+              <wp:posOffset>0</wp:posOffset>
+            </wp:positionH>
+            <wp:positionV relativeFrom="paragraph">
+              <wp:posOffset>0</wp:posOffset>
+            </wp:positionV>
+            <wp:extent cx="5943600" cy="7245985"/>
+            <wp:effectExtent l="0" t="0" r="0" b="0"/>
+            <wp:wrapSquare wrapText="bothSides"/>
+            <wp:docPr id="11" name="Picture 11"/>
+            <wp:cNvGraphicFramePr>
+              <a:graphicFrameLocks xmlns:a="http://schemas.openxmlformats.org/drawingml/2006/main" noChangeAspect="1"/>
+            </wp:cNvGraphicFramePr>
+            <a:graphic xmlns:a="http://schemas.openxmlformats.org/drawingml/2006/main">
+              <a:graphicData uri="http://schemas.openxmlformats.org/drawingml/2006/picture">
+                <pic:pic xmlns:pic="http://schemas.openxmlformats.org/drawingml/2006/picture">
+                  <pic:nvPicPr>
+                    <pic:cNvPr id="0" name=""/>
+                    <pic:cNvPicPr/>
+                  </pic:nvPicPr>
+                  <pic:blipFill>
+                    <a:blip r:embed="rId19">
+                      <a:extLst>
+                        <a:ext uri="{28A0092B-C50C-407E-A947-70E740481C1C}">
+                          <a14:useLocalDpi xmlns:a14="http://schemas.microsoft.com/office/drawing/2010/main" val="0"/>
+                        </a:ext>
+                      </a:extLst>
+                    </a:blip>
+                    <a:stretch>
+                      <a:fillRect/>
+                    </a:stretch>
+                  </pic:blipFill>
+                  <pic:spPr>
+                    <a:xfrm>
+                      <a:off x="0" y="0"/>
+                      <a:ext cx="5943600" cy="7245985"/>
+                    </a:xfrm>
+                    <a:prstGeom prst="rect">
+                      <a:avLst/>
+                    </a:prstGeom>
+                  </pic:spPr>
+                </pic:pic>
+              </a:graphicData>
+            </a:graphic>
+            <wp14:sizeRelH relativeFrom="page">
+              <wp14:pctWidth>0</wp14:pctWidth>
+            </wp14:sizeRelH>
+            <wp14:sizeRelV relativeFrom="page">
+              <wp14:pctHeight>0</wp14:pctHeight>
+            </wp14:sizeRelV>
+          </wp:anchor>
+        </w:drawing>
+      </w:r>
+    </w:p>
+    <w:p/>
+    <w:p/>
+    <w:p>
+      <w:r>
+        <w:lastRenderedPageBreak/>
+        <w:t>Code for the v</w:t>
+      </w:r>
+      <w:r>
+        <w:t>iew</w:t>
+      </w:r>
+      <w:r>
+        <w:t xml:space="preserve"> (template)</w:t>
+      </w:r>
+    </w:p>
+    <w:p>
+      <w:r>
+        <w:rPr>
+          <w:noProof/>
+        </w:rPr>
+        <w:drawing>
+          <wp:inline distT="0" distB="0" distL="0" distR="0" wp14:anchorId="07CC9F57" wp14:editId="177517F3">
+            <wp:extent cx="6706966" cy="1337094"/>
+            <wp:effectExtent l="0" t="0" r="0" b="0"/>
+            <wp:docPr id="14" name="Picture 14"/>
+            <wp:cNvGraphicFramePr>
+              <a:graphicFrameLocks xmlns:a="http://schemas.openxmlformats.org/drawingml/2006/main" noChangeAspect="1"/>
+            </wp:cNvGraphicFramePr>
+            <a:graphic xmlns:a="http://schemas.openxmlformats.org/drawingml/2006/main">
+              <a:graphicData uri="http://schemas.openxmlformats.org/drawingml/2006/picture">
+                <pic:pic xmlns:pic="http://schemas.openxmlformats.org/drawingml/2006/picture">
+                  <pic:nvPicPr>
+                    <pic:cNvPr id="0" name=""/>
+                    <pic:cNvPicPr/>
+                  </pic:nvPicPr>
+                  <pic:blipFill>
+                    <a:blip r:embed="rId20"/>
+                    <a:stretch>
+                      <a:fillRect/>
+                    </a:stretch>
+                  </pic:blipFill>
+                  <pic:spPr>
+                    <a:xfrm>
+                      <a:off x="0" y="0"/>
+                      <a:ext cx="6724508" cy="1340591"/>
+                    </a:xfrm>
+                    <a:prstGeom prst="rect">
+                      <a:avLst/>
+                    </a:prstGeom>
+                  </pic:spPr>
+                </pic:pic>
+              </a:graphicData>
+            </a:graphic>
+          </wp:inline>
+        </w:drawing>
+      </w:r>
+    </w:p>
+    <w:p>
+      <w:r>
+        <w:t>Code for the data in the c</w:t>
+      </w:r>
+      <w:r>
+        <w:t>ontroller</w:t>
+      </w:r>
+    </w:p>
+    <w:p>
+      <w:r>
+        <w:rPr>
+          <w:noProof/>
+        </w:rPr>
+        <w:drawing>
+          <wp:inline distT="0" distB="0" distL="0" distR="0" wp14:anchorId="1ADD6A6B" wp14:editId="5CD4B647">
+            <wp:extent cx="6648690" cy="1794294"/>
+            <wp:effectExtent l="0" t="0" r="0" b="0"/>
+            <wp:docPr id="13" name="Picture 13"/>
+            <wp:cNvGraphicFramePr>
+              <a:graphicFrameLocks xmlns:a="http://schemas.openxmlformats.org/drawingml/2006/main" noChangeAspect="1"/>
+            </wp:cNvGraphicFramePr>
+            <a:graphic xmlns:a="http://schemas.openxmlformats.org/drawingml/2006/main">
+              <a:graphicData uri="http://schemas.openxmlformats.org/drawingml/2006/picture">
+                <pic:pic xmlns:pic="http://schemas.openxmlformats.org/drawingml/2006/picture">
+                  <pic:nvPicPr>
+                    <pic:cNvPr id="0" name=""/>
+                    <pic:cNvPicPr/>
+                  </pic:nvPicPr>
+                  <pic:blipFill>
+                    <a:blip r:embed="rId21"/>
+                    <a:stretch>
+                      <a:fillRect/>
+                    </a:stretch>
+                  </pic:blipFill>
+                  <pic:spPr>
+                    <a:xfrm>
+                      <a:off x="0" y="0"/>
+                      <a:ext cx="6645532" cy="1793442"/>
+                    </a:xfrm>
+                    <a:prstGeom prst="rect">
+                      <a:avLst/>
+                    </a:prstGeom>
+                  </pic:spPr>
+                </pic:pic>
+              </a:graphicData>
+            </a:graphic>
+          </wp:inline>
+        </w:drawing>
+      </w:r>
+    </w:p>
+    <w:p/>
+    <w:p/>
+    <w:p/>
+    <w:p/>
+    <w:p>
       <w:bookmarkStart w:id="0" w:name="_GoBack"/>
       <w:bookmarkEnd w:id="0"/>
-      <w:r>
-        <w:t xml:space="preserve">Another </w:t>
-      </w:r>
-      <w:r>
-        <w:t xml:space="preserve">major difference between coding practices of the two frameworks is the ability to integrate third party library. Since Backbone.js is small and flexible framework, integrating third party library is very easy. For example, S&amp;P Capital IQ </w:t>
-      </w:r>
-      <w:r>
-        <w:t>relies</w:t>
-      </w:r>
-      <w:r>
-        <w:t xml:space="preserve"> on libraries like </w:t>
-      </w:r>
-      <w:proofErr w:type="spellStart"/>
-      <w:r>
-        <w:t>jQuery</w:t>
-      </w:r>
-      <w:proofErr w:type="spellEnd"/>
-      <w:r>
-        <w:t xml:space="preserve">, </w:t>
-      </w:r>
-      <w:proofErr w:type="spellStart"/>
-      <w:r>
-        <w:t>slickgrid</w:t>
-      </w:r>
-      <w:proofErr w:type="spellEnd"/>
-      <w:r>
-        <w:t>, Moment.js and many more. On the other hand, using third party library in AngularJS is much more difficult. These third party libraries will need to be converted into angular directives or services</w:t>
-      </w:r>
-      <w:r>
-        <w:t xml:space="preserve"> keeping testability in mind. Furthermore the amount of third-party library for AngularJS is much smaller than Backbone.js. However, this is not entirely a major concern as AngularJS is capable of </w:t>
-      </w:r>
+    </w:p>
+    <w:p/>
+    <w:p/>
+    <w:p/>
+    <w:p/>
+    <w:p/>
+    <w:p/>
+    <w:p/>
+    <w:p/>
+    <w:p>
       <w:r>
         <w:lastRenderedPageBreak/>
-        <w:t xml:space="preserve">replacing many libraries commonly used in Backbone.js. For instance, many functionally from the </w:t>
-      </w:r>
-      <w:proofErr w:type="spellStart"/>
-      <w:r>
-        <w:t>jQuery</w:t>
-      </w:r>
-      <w:proofErr w:type="spellEnd"/>
-      <w:r>
-        <w:t xml:space="preserve"> library are already a built in feature of AngularJS. The diagram on the side illustrates some of the common </w:t>
-      </w:r>
-      <w:proofErr w:type="spellStart"/>
-      <w:r>
-        <w:t>jQuery</w:t>
-      </w:r>
-      <w:proofErr w:type="spellEnd"/>
-      <w:r>
-        <w:t xml:space="preserve"> commands that are replaced by AngularJS.</w:t>
-      </w:r>
-      <w:r>
-        <w:t xml:space="preserve"> An example of incorporating </w:t>
-      </w:r>
-      <w:proofErr w:type="spellStart"/>
-      <w:r>
-        <w:t>jQuery</w:t>
-      </w:r>
-      <w:proofErr w:type="spellEnd"/>
-      <w:r>
-        <w:t xml:space="preserve"> into Angular can be found in Appendix 2</w:t>
-      </w:r>
-    </w:p>
-    <w:p>
-      <w:r>
-        <w:t>3.0 Conclusion</w:t>
-      </w:r>
-    </w:p>
-    <w:p>
-      <w:r>
-        <w:t>With so many frameworks</w:t>
-      </w:r>
-      <w:r>
-        <w:t xml:space="preserve"> available</w:t>
-      </w:r>
-      <w:r>
-        <w:t>, web applications are evolving to be</w:t>
-      </w:r>
-      <w:r>
-        <w:t>come</w:t>
-      </w:r>
-      <w:r>
-        <w:t xml:space="preserve"> more interactive and </w:t>
-      </w:r>
-      <w:r>
-        <w:t xml:space="preserve">more </w:t>
-      </w:r>
-      <w:r>
-        <w:t xml:space="preserve">dynamic. Given each framework is distinct from one another, analyzing the benefits and downfall it comes with is always extremely important. </w:t>
-      </w:r>
-      <w:r>
-        <w:t xml:space="preserve">Backbone.js is a lightweight framework giving developers the basic structure and foundation for clean and organize code. It furthermore allows developers </w:t>
-      </w:r>
-      <w:r>
-        <w:t xml:space="preserve">the freedom </w:t>
-      </w:r>
-      <w:r>
-        <w:t xml:space="preserve">to build upon the framework through a wide variety of third party libraries. </w:t>
-      </w:r>
-      <w:r>
-        <w:t xml:space="preserve">As a result, small applications can be easily whipped up and maintained to your own liking. </w:t>
-      </w:r>
-      <w:proofErr w:type="spellStart"/>
-      <w:r>
-        <w:t>AnuglarJS</w:t>
-      </w:r>
-      <w:proofErr w:type="spellEnd"/>
-      <w:r>
-        <w:t>, on the other hand, limits developer’s programming choices to follow the convention</w:t>
-      </w:r>
-      <w:r>
-        <w:t>s</w:t>
-      </w:r>
-      <w:r>
-        <w:t xml:space="preserve"> provided by the framework</w:t>
-      </w:r>
-      <w:r>
-        <w:t>.</w:t>
-      </w:r>
-      <w:r>
-        <w:t xml:space="preserve"> With the added ability of two-way data-binding, </w:t>
-      </w:r>
-      <w:r>
-        <w:t>developers no long need to manually sync the model and view together.</w:t>
-      </w:r>
-      <w:r>
-        <w:t xml:space="preserve"> </w:t>
-      </w:r>
-      <w:r>
-        <w:t xml:space="preserve">  By forcing developers to split up large problems into decoupled and maintainable code, testing solutions has become easier than ever.</w:t>
-      </w:r>
-    </w:p>
-    <w:p>
-      <w:r>
-        <w:t xml:space="preserve">As the intense debates for the greatest framework continue, one can only question if an answer will ever exist. Instead of blindly following the trend, developers should pool in time to </w:t>
-      </w:r>
-      <w:r>
-        <w:t>carefully</w:t>
-      </w:r>
-      <w:r>
-        <w:t xml:space="preserve"> research and analyze </w:t>
-      </w:r>
-      <w:r>
-        <w:t>the frameworks that are</w:t>
-      </w:r>
-      <w:r>
-        <w:t xml:space="preserve"> best </w:t>
-      </w:r>
-      <w:r>
-        <w:t xml:space="preserve">suited </w:t>
-      </w:r>
-      <w:r>
-        <w:t xml:space="preserve">for </w:t>
-      </w:r>
-      <w:r>
-        <w:t>situation.</w:t>
-      </w:r>
-      <w:r>
-        <w:t xml:space="preserve"> </w:t>
-      </w:r>
-      <w:r>
-        <w:t xml:space="preserve">Each framework will have its own benefits and downfalls. The ability to adapt to these changes </w:t>
-      </w:r>
-      <w:r>
-        <w:t>is</w:t>
-      </w:r>
-      <w:r>
-        <w:t xml:space="preserve"> the key in finding the most appropriate framework for the project.</w:t>
-      </w:r>
-    </w:p>
-    <w:p/>
-    <w:p/>
-    <w:p/>
-    <w:p/>
-    <w:p/>
-    <w:p/>
-    <w:p/>
-    <w:p/>
-    <w:p/>
-    <w:p/>
-    <w:p/>
-    <w:p/>
-    <w:p/>
-    <w:p/>
-    <w:p>
-      <w:r>
         <w:t>http://jan.varwig.org/archive/angularjs-views-vs-directives</w:t>
       </w:r>
     </w:p>
@@ -1759,7 +2888,37 @@
     <w:p/>
     <w:p>
       <w:r>
-        <w:t>http://www.quora.com/What-are-the-advantages-of-Back</w:t>
+        <w:t>http://www.quora.com/What-are-the-advantages-of-Backbone-js</w:t>
+      </w:r>
+    </w:p>
+    <w:p/>
+    <w:p>
+      <w:r>
+        <w:t>http://www.artandlogic.com/blog/2013/03/angularjs-for-jquery-developers/</w:t>
+      </w:r>
+    </w:p>
+    <w:p/>
+    <w:p>
+      <w:r>
+        <w:t>https://www.ng-book.com/p/The-Digest-Loop-and-apply/</w:t>
+      </w:r>
+    </w:p>
+    <w:p/>
+    <w:p>
+      <w:r>
+        <w:t>http://joelhooks.com/blog/2014/02/11/lets-make-full-ass-angularjs-directives/</w:t>
+      </w:r>
+    </w:p>
+    <w:p/>
+    <w:p>
+      <w:r>
+        <w:t>http://www.joelhooks.com/blog/2013/07/27/using-angularjs-stop-using-jquery-as-a-crutch/</w:t>
+      </w:r>
+    </w:p>
+    <w:p/>
+    <w:p>
+      <w:r>
+        <w:t>http://stackoverflow.com/questions/15676614/directive-link-vs-compile-vs-controller</w:t>
       </w:r>
     </w:p>
     <w:sectPr>
@@ -1773,7 +2932,7 @@
 </file>
 
 <file path=word/endnotes.xml><?xml version="1.0" encoding="utf-8"?>
-<w:endnotes xmlns:ve="http://schemas.openxmlformats.org/markup-compatibility/2006" xmlns:o="urn:schemas-microsoft-com:office:office" xmlns:r="http://schemas.openxmlformats.org/officeDocument/2006/relationships" xmlns:m="http://schemas.openxmlformats.org/officeDocument/2006/math" xmlns:v="urn:schemas-microsoft-com:vml" xmlns:wp="http://schemas.openxmlformats.org/drawingml/2006/wordprocessingDrawing" xmlns:w10="urn:schemas-microsoft-com:office:word" xmlns:w="http://schemas.openxmlformats.org/wordprocessingml/2006/main" xmlns:wne="http://schemas.microsoft.com/office/word/2006/wordml">
+<w:endnotes xmlns:wpc="http://schemas.microsoft.com/office/word/2010/wordprocessingCanvas" xmlns:mc="http://schemas.openxmlformats.org/markup-compatibility/2006" xmlns:o="urn:schemas-microsoft-com:office:office" xmlns:r="http://schemas.openxmlformats.org/officeDocument/2006/relationships" xmlns:m="http://schemas.openxmlformats.org/officeDocument/2006/math" xmlns:v="urn:schemas-microsoft-com:vml" xmlns:wp14="http://schemas.microsoft.com/office/word/2010/wordprocessingDrawing" xmlns:wp="http://schemas.openxmlformats.org/drawingml/2006/wordprocessingDrawing" xmlns:w10="urn:schemas-microsoft-com:office:word" xmlns:w="http://schemas.openxmlformats.org/wordprocessingml/2006/main" xmlns:w14="http://schemas.microsoft.com/office/word/2010/wordml" xmlns:wpg="http://schemas.microsoft.com/office/word/2010/wordprocessingGroup" xmlns:wpi="http://schemas.microsoft.com/office/word/2010/wordprocessingInk" xmlns:wne="http://schemas.microsoft.com/office/word/2006/wordml" xmlns:wps="http://schemas.microsoft.com/office/word/2010/wordprocessingShape" mc:Ignorable="w14 wp14">
   <w:endnote w:type="separator" w:id="-1">
     <w:p>
       <w:pPr>
@@ -1798,7 +2957,7 @@
 </file>
 
 <file path=word/footnotes.xml><?xml version="1.0" encoding="utf-8"?>
-<w:footnotes xmlns:ve="http://schemas.openxmlformats.org/markup-compatibility/2006" xmlns:o="urn:schemas-microsoft-com:office:office" xmlns:r="http://schemas.openxmlformats.org/officeDocument/2006/relationships" xmlns:m="http://schemas.openxmlformats.org/officeDocument/2006/math" xmlns:v="urn:schemas-microsoft-com:vml" xmlns:wp="http://schemas.openxmlformats.org/drawingml/2006/wordprocessingDrawing" xmlns:w10="urn:schemas-microsoft-com:office:word" xmlns:w="http://schemas.openxmlformats.org/wordprocessingml/2006/main" xmlns:wne="http://schemas.microsoft.com/office/word/2006/wordml">
+<w:footnotes xmlns:wpc="http://schemas.microsoft.com/office/word/2010/wordprocessingCanvas" xmlns:mc="http://schemas.openxmlformats.org/markup-compatibility/2006" xmlns:o="urn:schemas-microsoft-com:office:office" xmlns:r="http://schemas.openxmlformats.org/officeDocument/2006/relationships" xmlns:m="http://schemas.openxmlformats.org/officeDocument/2006/math" xmlns:v="urn:schemas-microsoft-com:vml" xmlns:wp14="http://schemas.microsoft.com/office/word/2010/wordprocessingDrawing" xmlns:wp="http://schemas.openxmlformats.org/drawingml/2006/wordprocessingDrawing" xmlns:w10="urn:schemas-microsoft-com:office:word" xmlns:w="http://schemas.openxmlformats.org/wordprocessingml/2006/main" xmlns:w14="http://schemas.microsoft.com/office/word/2010/wordml" xmlns:wpg="http://schemas.microsoft.com/office/word/2010/wordprocessingGroup" xmlns:wpi="http://schemas.microsoft.com/office/word/2010/wordprocessingInk" xmlns:wne="http://schemas.microsoft.com/office/word/2006/wordml" xmlns:wps="http://schemas.microsoft.com/office/word/2010/wordprocessingShape" mc:Ignorable="w14 wp14">
   <w:footnote w:type="separator" w:id="-1">
     <w:p>
       <w:pPr>
@@ -1823,7 +2982,7 @@
 </file>
 
 <file path=word/numbering.xml><?xml version="1.0" encoding="utf-8"?>
-<w:numbering xmlns:ve="http://schemas.openxmlformats.org/markup-compatibility/2006" xmlns:o="urn:schemas-microsoft-com:office:office" xmlns:r="http://schemas.openxmlformats.org/officeDocument/2006/relationships" xmlns:m="http://schemas.openxmlformats.org/officeDocument/2006/math" xmlns:v="urn:schemas-microsoft-com:vml" xmlns:wp="http://schemas.openxmlformats.org/drawingml/2006/wordprocessingDrawing" xmlns:w10="urn:schemas-microsoft-com:office:word" xmlns:w="http://schemas.openxmlformats.org/wordprocessingml/2006/main" xmlns:wne="http://schemas.microsoft.com/office/word/2006/wordml">
+<w:numbering xmlns:wpc="http://schemas.microsoft.com/office/word/2010/wordprocessingCanvas" xmlns:mc="http://schemas.openxmlformats.org/markup-compatibility/2006" xmlns:o="urn:schemas-microsoft-com:office:office" xmlns:r="http://schemas.openxmlformats.org/officeDocument/2006/relationships" xmlns:m="http://schemas.openxmlformats.org/officeDocument/2006/math" xmlns:v="urn:schemas-microsoft-com:vml" xmlns:wp14="http://schemas.microsoft.com/office/word/2010/wordprocessingDrawing" xmlns:wp="http://schemas.openxmlformats.org/drawingml/2006/wordprocessingDrawing" xmlns:w10="urn:schemas-microsoft-com:office:word" xmlns:w="http://schemas.openxmlformats.org/wordprocessingml/2006/main" xmlns:w14="http://schemas.microsoft.com/office/word/2010/wordml" xmlns:wpg="http://schemas.microsoft.com/office/word/2010/wordprocessingGroup" xmlns:wpi="http://schemas.microsoft.com/office/word/2010/wordprocessingInk" xmlns:wne="http://schemas.microsoft.com/office/word/2006/wordml" xmlns:wps="http://schemas.microsoft.com/office/word/2010/wordprocessingShape" mc:Ignorable="w14 wp14">
   <w:abstractNum w:abstractNumId="0">
     <w:nsid w:val="2E1647BA"/>
     <w:multiLevelType w:val="hybridMultilevel"/>
@@ -2060,7 +3219,7 @@
 </file>
 
 <file path=word/styles.xml><?xml version="1.0" encoding="utf-8"?>
-<w:styles xmlns:r="http://schemas.openxmlformats.org/officeDocument/2006/relationships" xmlns:w="http://schemas.openxmlformats.org/wordprocessingml/2006/main">
+<w:styles xmlns:mc="http://schemas.openxmlformats.org/markup-compatibility/2006" xmlns:r="http://schemas.openxmlformats.org/officeDocument/2006/relationships" xmlns:w="http://schemas.openxmlformats.org/wordprocessingml/2006/main" xmlns:w14="http://schemas.microsoft.com/office/word/2010/wordml" mc:Ignorable="w14">
   <w:docDefaults>
     <w:rPrDefault>
       <w:rPr>
@@ -2231,7 +3390,6 @@
     <w:uiPriority w:val="99"/>
     <w:semiHidden/>
     <w:unhideWhenUsed/>
-    <w:qFormat/>
     <w:tblPr>
       <w:tblInd w:w="0" w:type="dxa"/>
       <w:tblCellMar>
@@ -2921,4 +4079,16 @@
   <a:objectDefaults/>
   <a:extraClrSchemeLst/>
 </a:theme>
+</file>
+
+<file path=customXml/item1.xml><?xml version="1.0" encoding="utf-8"?>
+<b:Sources xmlns:b="http://schemas.openxmlformats.org/officeDocument/2006/bibliography" xmlns="http://schemas.openxmlformats.org/officeDocument/2006/bibliography" SelectedStyle="\APA.XSL" StyleName="APA"/>
+</file>
+
+<file path=customXml/itemProps1.xml><?xml version="1.0" encoding="utf-8"?>
+<ds:datastoreItem xmlns:ds="http://schemas.openxmlformats.org/officeDocument/2006/customXml" ds:itemID="{A442E9C4-183E-4C81-BE82-D163AA21CE46}">
+  <ds:schemaRefs>
+    <ds:schemaRef ds:uri="http://schemas.openxmlformats.org/officeDocument/2006/bibliography"/>
+  </ds:schemaRefs>
+</ds:datastoreItem>
 </file>
</xml_diff>